<commit_message>
let and const in JavaScript
</commit_message>
<xml_diff>
--- a/JS/Notes - JavaScript.docx
+++ b/JS/Notes - JavaScript.docx
@@ -489,7 +489,15 @@
         </w:numPr>
       </w:pPr>
       <w:r>
-        <w:t>Again, there will be two phases, the memory creation phase and the code execution phase, where firstly memory will be allocated to all variables and functions, and then code will start executing line by line. Below is the ss of memory creation phase.</w:t>
+        <w:t xml:space="preserve">Again, there will be two phases, the memory creation </w:t>
+      </w:r>
+      <w:proofErr w:type="gramStart"/>
+      <w:r>
+        <w:t>phase</w:t>
+      </w:r>
+      <w:proofErr w:type="gramEnd"/>
+      <w:r>
+        <w:t xml:space="preserve"> and the code execution phase, where firstly memory will be allocated to all variables and functions, and then code will start executing line by line. Below is the ss of memory creation phase.</w:t>
       </w:r>
     </w:p>
     <w:p>
@@ -546,7 +554,15 @@
         </w:numPr>
       </w:pPr>
       <w:r>
-        <w:t>Now in the code execution phase, the value of num will be replaced by the value of “n”</w:t>
+        <w:t xml:space="preserve">Now in the code execution phase, the value of </w:t>
+      </w:r>
+      <w:proofErr w:type="spellStart"/>
+      <w:r>
+        <w:t>num</w:t>
+      </w:r>
+      <w:proofErr w:type="spellEnd"/>
+      <w:r>
+        <w:t xml:space="preserve"> will be replaced by the value of “n”</w:t>
       </w:r>
       <w:r>
         <w:t xml:space="preserve"> i.e., 2</w:t>
@@ -610,7 +626,55 @@
       </w:pPr>
       <w:r>
         <w:lastRenderedPageBreak/>
-        <w:t>Now it will move to the next line, where calculation will take place – “var ans = num*num;” so whatever will be the value we will get after “num*num” will be assigned to “ans”.</w:t>
+        <w:t xml:space="preserve">Now it will move to the next line, where calculation will take place – “var </w:t>
+      </w:r>
+      <w:proofErr w:type="spellStart"/>
+      <w:r>
+        <w:t>ans</w:t>
+      </w:r>
+      <w:proofErr w:type="spellEnd"/>
+      <w:r>
+        <w:t xml:space="preserve"> = </w:t>
+      </w:r>
+      <w:proofErr w:type="spellStart"/>
+      <w:r>
+        <w:t>num</w:t>
+      </w:r>
+      <w:proofErr w:type="spellEnd"/>
+      <w:r>
+        <w:t>*</w:t>
+      </w:r>
+      <w:proofErr w:type="spellStart"/>
+      <w:r>
+        <w:t>num</w:t>
+      </w:r>
+      <w:proofErr w:type="spellEnd"/>
+      <w:r>
+        <w:t>;” so whatever will be the value we will get after “</w:t>
+      </w:r>
+      <w:proofErr w:type="spellStart"/>
+      <w:r>
+        <w:t>num</w:t>
+      </w:r>
+      <w:proofErr w:type="spellEnd"/>
+      <w:r>
+        <w:t>*</w:t>
+      </w:r>
+      <w:proofErr w:type="spellStart"/>
+      <w:r>
+        <w:t>num</w:t>
+      </w:r>
+      <w:proofErr w:type="spellEnd"/>
+      <w:r>
+        <w:t>” will be assigned to “</w:t>
+      </w:r>
+      <w:proofErr w:type="spellStart"/>
+      <w:r>
+        <w:t>ans</w:t>
+      </w:r>
+      <w:proofErr w:type="spellEnd"/>
+      <w:r>
+        <w:t>”.</w:t>
       </w:r>
     </w:p>
     <w:p>
@@ -667,7 +731,39 @@
         </w:numPr>
       </w:pPr>
       <w:r>
-        <w:t>Moving to the next line of code “return ans;” this will tell the function that your work is now over, and give the control back to the code where you (function) were invoked. So the return statement will give the control back to the line of code where the function “square” was invoked, i.e., “var square2 = square(n);” and the value that is returned i.e., “4” will be the answer for “var square2”. And as soon as the return statement is executed, and control is given back to the main program, then the execution context will was created inside the code component will be deleted.</w:t>
+        <w:t xml:space="preserve">Moving to the next line of code “return </w:t>
+      </w:r>
+      <w:proofErr w:type="spellStart"/>
+      <w:r>
+        <w:t>ans</w:t>
+      </w:r>
+      <w:proofErr w:type="spellEnd"/>
+      <w:r>
+        <w:t xml:space="preserve">;” this will tell the function that your work is now </w:t>
+      </w:r>
+      <w:proofErr w:type="gramStart"/>
+      <w:r>
+        <w:t>over, and</w:t>
+      </w:r>
+      <w:proofErr w:type="gramEnd"/>
+      <w:r>
+        <w:t xml:space="preserve"> give the control back to the code where you (function) were invoked. </w:t>
+      </w:r>
+      <w:proofErr w:type="gramStart"/>
+      <w:r>
+        <w:t>So</w:t>
+      </w:r>
+      <w:proofErr w:type="gramEnd"/>
+      <w:r>
+        <w:t xml:space="preserve"> the return statement will give the control back to the line of code where the function “square” was invoked, i.e., “var square2 = square(n);” and the value that is returned i.e., “4” will be the answer for “var square2”. And as soon as the return statement is executed, and control is given back to the main program, then the execution context will </w:t>
+      </w:r>
+      <w:proofErr w:type="gramStart"/>
+      <w:r>
+        <w:t>was</w:t>
+      </w:r>
+      <w:proofErr w:type="gramEnd"/>
+      <w:r>
+        <w:t xml:space="preserve"> created inside the code component will be deleted.</w:t>
       </w:r>
     </w:p>
     <w:p>
@@ -724,7 +820,15 @@
         </w:numPr>
       </w:pPr>
       <w:r>
-        <w:t xml:space="preserve">In the same way, “var square4 = square(4);” will be calculated. </w:t>
+        <w:t xml:space="preserve">In the same way, “var square4 = </w:t>
+      </w:r>
+      <w:proofErr w:type="gramStart"/>
+      <w:r>
+        <w:t>square(</w:t>
+      </w:r>
+      <w:proofErr w:type="gramEnd"/>
+      <w:r>
+        <w:t xml:space="preserve">4);” will be calculated. </w:t>
       </w:r>
     </w:p>
     <w:p>
@@ -981,7 +1085,15 @@
         </w:numPr>
       </w:pPr>
       <w:r>
-        <w:t>In JavaScript, hoisting is the default behaviour of moving all the declarations at the top of the scope before the code execution. Basically, it gives us an advantage that no mater where functions and variables are declared, they are moved to the top of their scope regardless of whether their scope is global or local.</w:t>
+        <w:t xml:space="preserve">In JavaScript, hoisting is the default behaviour of moving all the declarations at the top of the scope before the code execution. Basically, it gives us an advantage that no </w:t>
+      </w:r>
+      <w:proofErr w:type="spellStart"/>
+      <w:r>
+        <w:t>mater</w:t>
+      </w:r>
+      <w:proofErr w:type="spellEnd"/>
+      <w:r>
+        <w:t xml:space="preserve"> where functions and variables are declared, they are moved to the top of their scope regardless of whether their scope is global or local.</w:t>
       </w:r>
       <w:r>
         <w:t xml:space="preserve"> </w:t>
@@ -1158,7 +1270,15 @@
           </w:tcPr>
           <w:p>
             <w:r>
-              <w:t>When we see this code, it is clear that after the variable and function declaration, they will be allocated some memory, and after that when console log is called then value of “x” will print, and then function is called so whatever operations are there in the function will get executed. In this case “hey Shivani” is printed.</w:t>
+              <w:t xml:space="preserve">When we see this code, </w:t>
+            </w:r>
+            <w:proofErr w:type="gramStart"/>
+            <w:r>
+              <w:t>it is clear that after</w:t>
+            </w:r>
+            <w:proofErr w:type="gramEnd"/>
+            <w:r>
+              <w:t xml:space="preserve"> the variable and function declaration, they will be allocated some memory, and after that when console log is called then value of “x” will print, and then function is called so whatever operations are there in the function will get executed. In this case “hey Shivani” is printed.</w:t>
             </w:r>
           </w:p>
         </w:tc>
@@ -1920,7 +2040,15 @@
     </w:p>
     <w:p>
       <w:r>
-        <w:t xml:space="preserve">This tells us that, control is now on line number 27 in index.js file. </w:t>
+        <w:t xml:space="preserve">This tells us that, control is now </w:t>
+      </w:r>
+      <w:proofErr w:type="gramStart"/>
+      <w:r>
+        <w:t>on line</w:t>
+      </w:r>
+      <w:proofErr w:type="gramEnd"/>
+      <w:r>
+        <w:t xml:space="preserve"> number 27 in index.js file. </w:t>
       </w:r>
     </w:p>
     <w:p>
@@ -2447,6 +2575,7 @@
         </w:rPr>
         <w:t xml:space="preserve"> = </w:t>
       </w:r>
+      <w:proofErr w:type="gramStart"/>
       <w:r>
         <w:rPr>
           <w:rFonts w:ascii="Consolas" w:eastAsia="Times New Roman" w:hAnsi="Consolas" w:cs="Times New Roman"/>
@@ -2471,6 +2600,7 @@
         </w:rPr>
         <w:t>;</w:t>
       </w:r>
+      <w:proofErr w:type="gramEnd"/>
     </w:p>
     <w:p>
       <w:pPr>
@@ -2549,6 +2679,8 @@
         </w:rPr>
         <w:t>(</w:t>
       </w:r>
+      <w:proofErr w:type="spellStart"/>
+      <w:proofErr w:type="gramStart"/>
       <w:r>
         <w:rPr>
           <w:rFonts w:ascii="Consolas" w:eastAsia="Times New Roman" w:hAnsi="Consolas" w:cs="Times New Roman"/>
@@ -2585,6 +2717,8 @@
         </w:rPr>
         <w:t>a</w:t>
       </w:r>
+      <w:proofErr w:type="spellEnd"/>
+      <w:proofErr w:type="gramEnd"/>
       <w:r>
         <w:rPr>
           <w:rFonts w:ascii="Consolas" w:eastAsia="Times New Roman" w:hAnsi="Consolas" w:cs="Times New Roman"/>
@@ -2762,6 +2896,7 @@
         </w:rPr>
         <w:t xml:space="preserve"> </w:t>
       </w:r>
+      <w:proofErr w:type="gramStart"/>
       <w:r>
         <w:rPr>
           <w:rFonts w:ascii="Consolas" w:eastAsia="Times New Roman" w:hAnsi="Consolas" w:cs="Times New Roman"/>
@@ -2784,7 +2919,20 @@
           <w:lang w:eastAsia="en-IN"/>
           <w14:ligatures w14:val="none"/>
         </w:rPr>
-        <w:t>() {</w:t>
+        <w:t>(</w:t>
+      </w:r>
+      <w:proofErr w:type="gramEnd"/>
+      <w:r>
+        <w:rPr>
+          <w:rFonts w:ascii="Consolas" w:eastAsia="Times New Roman" w:hAnsi="Consolas" w:cs="Times New Roman"/>
+          <w:color w:val="D4D4D4"/>
+          <w:kern w:val="0"/>
+          <w:sz w:val="21"/>
+          <w:szCs w:val="21"/>
+          <w:lang w:eastAsia="en-IN"/>
+          <w14:ligatures w14:val="none"/>
+        </w:rPr>
+        <w:t>) {</w:t>
       </w:r>
     </w:p>
     <w:p>
@@ -2861,6 +3009,7 @@
         </w:rPr>
         <w:t xml:space="preserve"> = </w:t>
       </w:r>
+      <w:proofErr w:type="gramStart"/>
       <w:r>
         <w:rPr>
           <w:rFonts w:ascii="Consolas" w:eastAsia="Times New Roman" w:hAnsi="Consolas" w:cs="Times New Roman"/>
@@ -2883,7 +3032,20 @@
           <w:lang w:eastAsia="en-IN"/>
           <w14:ligatures w14:val="none"/>
         </w:rPr>
-        <w:t xml:space="preserve">; </w:t>
+        <w:t>;</w:t>
+      </w:r>
+      <w:proofErr w:type="gramEnd"/>
+      <w:r>
+        <w:rPr>
+          <w:rFonts w:ascii="Consolas" w:eastAsia="Times New Roman" w:hAnsi="Consolas" w:cs="Times New Roman"/>
+          <w:color w:val="D4D4D4"/>
+          <w:kern w:val="0"/>
+          <w:sz w:val="21"/>
+          <w:szCs w:val="21"/>
+          <w:lang w:eastAsia="en-IN"/>
+          <w14:ligatures w14:val="none"/>
+        </w:rPr>
+        <w:t xml:space="preserve"> </w:t>
       </w:r>
     </w:p>
     <w:p>
@@ -2972,6 +3134,7 @@
         </w:rPr>
         <w:t>x</w:t>
       </w:r>
+      <w:proofErr w:type="gramStart"/>
       <w:r>
         <w:rPr>
           <w:rFonts w:ascii="Consolas" w:eastAsia="Times New Roman" w:hAnsi="Consolas" w:cs="Times New Roman"/>
@@ -2984,6 +3147,7 @@
         </w:rPr>
         <w:t>);</w:t>
       </w:r>
+      <w:proofErr w:type="gramEnd"/>
     </w:p>
     <w:p>
       <w:pPr>
@@ -3123,8 +3287,22 @@
           <w:lang w:eastAsia="en-IN"/>
           <w14:ligatures w14:val="none"/>
         </w:rPr>
-        <w:t>// x is not defined - because it is in function scope</w:t>
-      </w:r>
+        <w:t xml:space="preserve">// x is not defined - because it is in function </w:t>
+      </w:r>
+      <w:proofErr w:type="gramStart"/>
+      <w:r>
+        <w:rPr>
+          <w:rFonts w:ascii="Consolas" w:eastAsia="Times New Roman" w:hAnsi="Consolas" w:cs="Times New Roman"/>
+          <w:color w:val="6A9955"/>
+          <w:kern w:val="0"/>
+          <w:sz w:val="21"/>
+          <w:szCs w:val="21"/>
+          <w:lang w:eastAsia="en-IN"/>
+          <w14:ligatures w14:val="none"/>
+        </w:rPr>
+        <w:t>scope</w:t>
+      </w:r>
+      <w:proofErr w:type="gramEnd"/>
     </w:p>
     <w:p>
       <w:pPr>
@@ -3155,6 +3333,7 @@
           <w14:ligatures w14:val="none"/>
         </w:rPr>
       </w:pPr>
+      <w:proofErr w:type="gramStart"/>
       <w:r>
         <w:rPr>
           <w:rFonts w:ascii="Consolas" w:eastAsia="Times New Roman" w:hAnsi="Consolas" w:cs="Times New Roman"/>
@@ -3203,6 +3382,8 @@
         </w:rPr>
         <w:t>(</w:t>
       </w:r>
+      <w:proofErr w:type="spellStart"/>
+      <w:proofErr w:type="gramEnd"/>
       <w:r>
         <w:rPr>
           <w:rFonts w:ascii="Consolas" w:eastAsia="Times New Roman" w:hAnsi="Consolas" w:cs="Times New Roman"/>
@@ -3239,6 +3420,7 @@
         </w:rPr>
         <w:t>x</w:t>
       </w:r>
+      <w:proofErr w:type="spellEnd"/>
       <w:r>
         <w:rPr>
           <w:rFonts w:ascii="Consolas" w:eastAsia="Times New Roman" w:hAnsi="Consolas" w:cs="Times New Roman"/>
@@ -3289,22 +3471,36 @@
           <w:szCs w:val="32"/>
           <w:u w:val="single"/>
         </w:rPr>
-        <w:t>Undefined vs. not defined in JavaScript</w:t>
-      </w:r>
-    </w:p>
-    <w:p>
+        <w:t xml:space="preserve">Undefined vs. not defined in </w:t>
+      </w:r>
+      <w:proofErr w:type="gramStart"/>
       <w:r>
         <w:rPr>
           <w:b/>
           <w:bCs/>
-        </w:rPr>
-        <w:t>u</w:t>
-      </w:r>
+          <w:i/>
+          <w:iCs/>
+          <w:sz w:val="32"/>
+          <w:szCs w:val="32"/>
+          <w:u w:val="single"/>
+        </w:rPr>
+        <w:t>JavaScript</w:t>
+      </w:r>
+      <w:proofErr w:type="gramEnd"/>
+    </w:p>
+    <w:p>
       <w:r>
         <w:rPr>
           <w:b/>
           <w:bCs/>
         </w:rPr>
+        <w:t>u</w:t>
+      </w:r>
+      <w:r>
+        <w:rPr>
+          <w:b/>
+          <w:bCs/>
+        </w:rPr>
         <w:t>ndefined</w:t>
       </w:r>
       <w:r>
@@ -3499,6 +3695,7 @@
         </w:rPr>
         <w:t xml:space="preserve"> = </w:t>
       </w:r>
+      <w:proofErr w:type="gramStart"/>
       <w:r>
         <w:rPr>
           <w:rFonts w:ascii="Consolas" w:eastAsia="Times New Roman" w:hAnsi="Consolas" w:cs="Times New Roman"/>
@@ -3523,6 +3720,7 @@
         </w:rPr>
         <w:t>;</w:t>
       </w:r>
+      <w:proofErr w:type="gramEnd"/>
     </w:p>
     <w:p/>
     <w:p>
@@ -3595,6 +3793,7 @@
         </w:rPr>
         <w:t xml:space="preserve"> </w:t>
       </w:r>
+      <w:proofErr w:type="gramStart"/>
       <w:r>
         <w:rPr>
           <w:rFonts w:ascii="Consolas" w:eastAsia="Times New Roman" w:hAnsi="Consolas" w:cs="Times New Roman"/>
@@ -3619,6 +3818,7 @@
         </w:rPr>
         <w:t>;</w:t>
       </w:r>
+      <w:proofErr w:type="gramEnd"/>
     </w:p>
     <w:p>
       <w:pPr>
@@ -3742,8 +3942,22 @@
           <w:szCs w:val="28"/>
           <w:u w:val="single"/>
         </w:rPr>
-        <w:t>JavaScript is a loosely typed language or weakly typed language</w:t>
-      </w:r>
+        <w:t xml:space="preserve">JavaScript is a loosely typed language or weakly typed </w:t>
+      </w:r>
+      <w:proofErr w:type="gramStart"/>
+      <w:r>
+        <w:rPr>
+          <w:b/>
+          <w:bCs/>
+          <w:i/>
+          <w:iCs/>
+          <w:sz w:val="28"/>
+          <w:szCs w:val="28"/>
+          <w:u w:val="single"/>
+        </w:rPr>
+        <w:t>language</w:t>
+      </w:r>
+      <w:proofErr w:type="gramEnd"/>
     </w:p>
     <w:p>
       <w:r>
@@ -3788,6 +4002,7 @@
         </w:rPr>
         <w:t xml:space="preserve"> </w:t>
       </w:r>
+      <w:proofErr w:type="gramStart"/>
       <w:r>
         <w:rPr>
           <w:rFonts w:ascii="Consolas" w:eastAsia="Times New Roman" w:hAnsi="Consolas" w:cs="Times New Roman"/>
@@ -3810,7 +4025,20 @@
           <w:lang w:eastAsia="en-IN"/>
           <w14:ligatures w14:val="none"/>
         </w:rPr>
-        <w:t xml:space="preserve">; </w:t>
+        <w:t>;</w:t>
+      </w:r>
+      <w:proofErr w:type="gramEnd"/>
+      <w:r>
+        <w:rPr>
+          <w:rFonts w:ascii="Consolas" w:eastAsia="Times New Roman" w:hAnsi="Consolas" w:cs="Times New Roman"/>
+          <w:color w:val="D4D4D4"/>
+          <w:kern w:val="0"/>
+          <w:sz w:val="21"/>
+          <w:szCs w:val="21"/>
+          <w:lang w:eastAsia="en-IN"/>
+          <w14:ligatures w14:val="none"/>
+        </w:rPr>
+        <w:t xml:space="preserve"> </w:t>
       </w:r>
     </w:p>
     <w:p>
@@ -3887,6 +4115,7 @@
         </w:rPr>
         <w:t>a</w:t>
       </w:r>
+      <w:proofErr w:type="gramStart"/>
       <w:r>
         <w:rPr>
           <w:rFonts w:ascii="Consolas" w:eastAsia="Times New Roman" w:hAnsi="Consolas" w:cs="Times New Roman"/>
@@ -3909,7 +4138,20 @@
           <w:lang w:eastAsia="en-IN"/>
           <w14:ligatures w14:val="none"/>
         </w:rPr>
-        <w:t>// undefined</w:t>
+        <w:t>/</w:t>
+      </w:r>
+      <w:proofErr w:type="gramEnd"/>
+      <w:r>
+        <w:rPr>
+          <w:rFonts w:ascii="Consolas" w:eastAsia="Times New Roman" w:hAnsi="Consolas" w:cs="Times New Roman"/>
+          <w:color w:val="6A9955"/>
+          <w:kern w:val="0"/>
+          <w:sz w:val="21"/>
+          <w:szCs w:val="21"/>
+          <w:lang w:eastAsia="en-IN"/>
+          <w14:ligatures w14:val="none"/>
+        </w:rPr>
+        <w:t>/ undefined</w:t>
       </w:r>
     </w:p>
     <w:p>
@@ -3965,6 +4207,7 @@
         </w:rPr>
         <w:t xml:space="preserve"> = </w:t>
       </w:r>
+      <w:proofErr w:type="gramStart"/>
       <w:r>
         <w:rPr>
           <w:rFonts w:ascii="Consolas" w:eastAsia="Times New Roman" w:hAnsi="Consolas" w:cs="Times New Roman"/>
@@ -3987,7 +4230,20 @@
           <w:lang w:eastAsia="en-IN"/>
           <w14:ligatures w14:val="none"/>
         </w:rPr>
-        <w:t xml:space="preserve">; </w:t>
+        <w:t>;</w:t>
+      </w:r>
+      <w:proofErr w:type="gramEnd"/>
+      <w:r>
+        <w:rPr>
+          <w:rFonts w:ascii="Consolas" w:eastAsia="Times New Roman" w:hAnsi="Consolas" w:cs="Times New Roman"/>
+          <w:color w:val="D4D4D4"/>
+          <w:kern w:val="0"/>
+          <w:sz w:val="21"/>
+          <w:szCs w:val="21"/>
+          <w:lang w:eastAsia="en-IN"/>
+          <w14:ligatures w14:val="none"/>
+        </w:rPr>
+        <w:t xml:space="preserve"> </w:t>
       </w:r>
     </w:p>
     <w:p>
@@ -4064,6 +4320,7 @@
         </w:rPr>
         <w:t>a</w:t>
       </w:r>
+      <w:proofErr w:type="gramStart"/>
       <w:r>
         <w:rPr>
           <w:rFonts w:ascii="Consolas" w:eastAsia="Times New Roman" w:hAnsi="Consolas" w:cs="Times New Roman"/>
@@ -4086,7 +4343,20 @@
           <w:lang w:eastAsia="en-IN"/>
           <w14:ligatures w14:val="none"/>
         </w:rPr>
-        <w:t>// 10</w:t>
+        <w:t>/</w:t>
+      </w:r>
+      <w:proofErr w:type="gramEnd"/>
+      <w:r>
+        <w:rPr>
+          <w:rFonts w:ascii="Consolas" w:eastAsia="Times New Roman" w:hAnsi="Consolas" w:cs="Times New Roman"/>
+          <w:color w:val="6A9955"/>
+          <w:kern w:val="0"/>
+          <w:sz w:val="21"/>
+          <w:szCs w:val="21"/>
+          <w:lang w:eastAsia="en-IN"/>
+          <w14:ligatures w14:val="none"/>
+        </w:rPr>
+        <w:t>/ 10</w:t>
       </w:r>
     </w:p>
     <w:p>
@@ -4152,7 +4422,34 @@
           <w:lang w:eastAsia="en-IN"/>
           <w14:ligatures w14:val="none"/>
         </w:rPr>
-        <w:t>"hello shivani"</w:t>
+        <w:t xml:space="preserve">"hello </w:t>
+      </w:r>
+      <w:proofErr w:type="spellStart"/>
+      <w:r>
+        <w:rPr>
+          <w:rFonts w:ascii="Consolas" w:eastAsia="Times New Roman" w:hAnsi="Consolas" w:cs="Times New Roman"/>
+          <w:color w:val="CE9178"/>
+          <w:kern w:val="0"/>
+          <w:sz w:val="21"/>
+          <w:szCs w:val="21"/>
+          <w:lang w:eastAsia="en-IN"/>
+          <w14:ligatures w14:val="none"/>
+        </w:rPr>
+        <w:t>shivani</w:t>
+      </w:r>
+      <w:proofErr w:type="spellEnd"/>
+      <w:proofErr w:type="gramStart"/>
+      <w:r>
+        <w:rPr>
+          <w:rFonts w:ascii="Consolas" w:eastAsia="Times New Roman" w:hAnsi="Consolas" w:cs="Times New Roman"/>
+          <w:color w:val="CE9178"/>
+          <w:kern w:val="0"/>
+          <w:sz w:val="21"/>
+          <w:szCs w:val="21"/>
+          <w:lang w:eastAsia="en-IN"/>
+          <w14:ligatures w14:val="none"/>
+        </w:rPr>
+        <w:t>"</w:t>
       </w:r>
       <w:r>
         <w:rPr>
@@ -4166,6 +4463,7 @@
         </w:rPr>
         <w:t>;</w:t>
       </w:r>
+      <w:proofErr w:type="gramEnd"/>
     </w:p>
     <w:p>
       <w:pPr>
@@ -4241,6 +4539,7 @@
         </w:rPr>
         <w:t>a</w:t>
       </w:r>
+      <w:proofErr w:type="gramStart"/>
       <w:r>
         <w:rPr>
           <w:rFonts w:ascii="Consolas" w:eastAsia="Times New Roman" w:hAnsi="Consolas" w:cs="Times New Roman"/>
@@ -4263,8 +4562,35 @@
           <w:lang w:eastAsia="en-IN"/>
           <w14:ligatures w14:val="none"/>
         </w:rPr>
-        <w:t>// hello shivani</w:t>
-      </w:r>
+        <w:t>/</w:t>
+      </w:r>
+      <w:proofErr w:type="gramEnd"/>
+      <w:r>
+        <w:rPr>
+          <w:rFonts w:ascii="Consolas" w:eastAsia="Times New Roman" w:hAnsi="Consolas" w:cs="Times New Roman"/>
+          <w:color w:val="6A9955"/>
+          <w:kern w:val="0"/>
+          <w:sz w:val="21"/>
+          <w:szCs w:val="21"/>
+          <w:lang w:eastAsia="en-IN"/>
+          <w14:ligatures w14:val="none"/>
+        </w:rPr>
+        <w:t xml:space="preserve">/ hello </w:t>
+      </w:r>
+      <w:proofErr w:type="spellStart"/>
+      <w:r>
+        <w:rPr>
+          <w:rFonts w:ascii="Consolas" w:eastAsia="Times New Roman" w:hAnsi="Consolas" w:cs="Times New Roman"/>
+          <w:color w:val="6A9955"/>
+          <w:kern w:val="0"/>
+          <w:sz w:val="21"/>
+          <w:szCs w:val="21"/>
+          <w:lang w:eastAsia="en-IN"/>
+          <w14:ligatures w14:val="none"/>
+        </w:rPr>
+        <w:t>shivani</w:t>
+      </w:r>
+      <w:proofErr w:type="spellEnd"/>
     </w:p>
     <w:p>
       <w:r>
@@ -4361,6 +4687,7 @@
         </w:rPr>
         <w:t xml:space="preserve"> = </w:t>
       </w:r>
+      <w:proofErr w:type="gramStart"/>
       <w:r>
         <w:rPr>
           <w:rFonts w:ascii="Consolas" w:eastAsia="Times New Roman" w:hAnsi="Consolas" w:cs="Times New Roman"/>
@@ -4385,6 +4712,7 @@
         </w:rPr>
         <w:t>;</w:t>
       </w:r>
+      <w:proofErr w:type="gramEnd"/>
     </w:p>
     <w:p/>
     <w:p>
@@ -4526,7 +4854,33 @@
           <w:u w:val="single"/>
         </w:rPr>
         <w:lastRenderedPageBreak/>
-        <w:t>The Scope Chain, Scope and Lexical Environment</w:t>
+        <w:t xml:space="preserve">The Scope Chain, </w:t>
+      </w:r>
+      <w:proofErr w:type="gramStart"/>
+      <w:r>
+        <w:rPr>
+          <w:b/>
+          <w:bCs/>
+          <w:i/>
+          <w:iCs/>
+          <w:sz w:val="32"/>
+          <w:szCs w:val="32"/>
+          <w:u w:val="single"/>
+        </w:rPr>
+        <w:t>Scope</w:t>
+      </w:r>
+      <w:proofErr w:type="gramEnd"/>
+      <w:r>
+        <w:rPr>
+          <w:b/>
+          <w:bCs/>
+          <w:i/>
+          <w:iCs/>
+          <w:sz w:val="32"/>
+          <w:szCs w:val="32"/>
+          <w:u w:val="single"/>
+        </w:rPr>
+        <w:t xml:space="preserve"> and Lexical Environment</w:t>
       </w:r>
     </w:p>
     <w:p>
@@ -4604,6 +4958,7 @@
         </w:rPr>
         <w:t xml:space="preserve"> </w:t>
       </w:r>
+      <w:proofErr w:type="gramStart"/>
       <w:r>
         <w:rPr>
           <w:rFonts w:ascii="Consolas" w:eastAsia="Times New Roman" w:hAnsi="Consolas" w:cs="Times New Roman"/>
@@ -4626,7 +4981,20 @@
           <w:lang w:eastAsia="en-IN"/>
           <w14:ligatures w14:val="none"/>
         </w:rPr>
-        <w:t>(){</w:t>
+        <w:t>(</w:t>
+      </w:r>
+      <w:proofErr w:type="gramEnd"/>
+      <w:r>
+        <w:rPr>
+          <w:rFonts w:ascii="Consolas" w:eastAsia="Times New Roman" w:hAnsi="Consolas" w:cs="Times New Roman"/>
+          <w:color w:val="D4D4D4"/>
+          <w:kern w:val="0"/>
+          <w:sz w:val="21"/>
+          <w:szCs w:val="21"/>
+          <w:lang w:eastAsia="en-IN"/>
+          <w14:ligatures w14:val="none"/>
+        </w:rPr>
+        <w:t>){</w:t>
       </w:r>
     </w:p>
     <w:p>
@@ -4715,6 +5083,7 @@
         </w:rPr>
         <w:t>b</w:t>
       </w:r>
+      <w:proofErr w:type="gramStart"/>
       <w:r>
         <w:rPr>
           <w:rFonts w:ascii="Consolas" w:eastAsia="Times New Roman" w:hAnsi="Consolas" w:cs="Times New Roman"/>
@@ -4727,6 +5096,7 @@
         </w:rPr>
         <w:t>);</w:t>
       </w:r>
+      <w:proofErr w:type="gramEnd"/>
     </w:p>
     <w:p>
       <w:pPr>
@@ -4817,6 +5187,7 @@
         </w:rPr>
         <w:t xml:space="preserve"> = </w:t>
       </w:r>
+      <w:proofErr w:type="gramStart"/>
       <w:r>
         <w:rPr>
           <w:rFonts w:ascii="Consolas" w:eastAsia="Times New Roman" w:hAnsi="Consolas" w:cs="Times New Roman"/>
@@ -4839,7 +5210,20 @@
           <w:lang w:eastAsia="en-IN"/>
           <w14:ligatures w14:val="none"/>
         </w:rPr>
-        <w:t xml:space="preserve">; </w:t>
+        <w:t>;</w:t>
+      </w:r>
+      <w:proofErr w:type="gramEnd"/>
+      <w:r>
+        <w:rPr>
+          <w:rFonts w:ascii="Consolas" w:eastAsia="Times New Roman" w:hAnsi="Consolas" w:cs="Times New Roman"/>
+          <w:color w:val="D4D4D4"/>
+          <w:kern w:val="0"/>
+          <w:sz w:val="21"/>
+          <w:szCs w:val="21"/>
+          <w:lang w:eastAsia="en-IN"/>
+          <w14:ligatures w14:val="none"/>
+        </w:rPr>
+        <w:t xml:space="preserve"> </w:t>
       </w:r>
     </w:p>
     <w:p>
@@ -4856,6 +5240,7 @@
           <w14:ligatures w14:val="none"/>
         </w:rPr>
       </w:pPr>
+      <w:proofErr w:type="gramStart"/>
       <w:r>
         <w:rPr>
           <w:rFonts w:ascii="Consolas" w:eastAsia="Times New Roman" w:hAnsi="Consolas" w:cs="Times New Roman"/>
@@ -4878,7 +5263,20 @@
           <w:lang w:eastAsia="en-IN"/>
           <w14:ligatures w14:val="none"/>
         </w:rPr>
-        <w:t>();  </w:t>
+        <w:t>(</w:t>
+      </w:r>
+      <w:proofErr w:type="gramEnd"/>
+      <w:r>
+        <w:rPr>
+          <w:rFonts w:ascii="Consolas" w:eastAsia="Times New Roman" w:hAnsi="Consolas" w:cs="Times New Roman"/>
+          <w:color w:val="D4D4D4"/>
+          <w:kern w:val="0"/>
+          <w:sz w:val="21"/>
+          <w:szCs w:val="21"/>
+          <w:lang w:eastAsia="en-IN"/>
+          <w14:ligatures w14:val="none"/>
+        </w:rPr>
+        <w:t>);  </w:t>
       </w:r>
       <w:r>
         <w:rPr>
@@ -4973,6 +5371,7 @@
         </w:rPr>
         <w:t xml:space="preserve"> </w:t>
       </w:r>
+      <w:proofErr w:type="gramStart"/>
       <w:r>
         <w:rPr>
           <w:rFonts w:ascii="Consolas" w:eastAsia="Times New Roman" w:hAnsi="Consolas" w:cs="Times New Roman"/>
@@ -4995,7 +5394,20 @@
           <w:lang w:eastAsia="en-IN"/>
           <w14:ligatures w14:val="none"/>
         </w:rPr>
-        <w:t>(){</w:t>
+        <w:t>(</w:t>
+      </w:r>
+      <w:proofErr w:type="gramEnd"/>
+      <w:r>
+        <w:rPr>
+          <w:rFonts w:ascii="Consolas" w:eastAsia="Times New Roman" w:hAnsi="Consolas" w:cs="Times New Roman"/>
+          <w:color w:val="D4D4D4"/>
+          <w:kern w:val="0"/>
+          <w:sz w:val="21"/>
+          <w:szCs w:val="21"/>
+          <w:lang w:eastAsia="en-IN"/>
+          <w14:ligatures w14:val="none"/>
+        </w:rPr>
+        <w:t>){</w:t>
       </w:r>
     </w:p>
     <w:p>
@@ -5084,6 +5496,7 @@
         </w:rPr>
         <w:t>b</w:t>
       </w:r>
+      <w:proofErr w:type="gramStart"/>
       <w:r>
         <w:rPr>
           <w:rFonts w:ascii="Consolas" w:eastAsia="Times New Roman" w:hAnsi="Consolas" w:cs="Times New Roman"/>
@@ -5096,6 +5509,7 @@
         </w:rPr>
         <w:t>);</w:t>
       </w:r>
+      <w:proofErr w:type="gramEnd"/>
     </w:p>
     <w:p>
       <w:pPr>
@@ -5138,6 +5552,7 @@
           <w14:ligatures w14:val="none"/>
         </w:rPr>
       </w:pPr>
+      <w:proofErr w:type="gramStart"/>
       <w:r>
         <w:rPr>
           <w:rFonts w:ascii="Consolas" w:eastAsia="Times New Roman" w:hAnsi="Consolas" w:cs="Times New Roman"/>
@@ -5160,7 +5575,20 @@
           <w:lang w:eastAsia="en-IN"/>
           <w14:ligatures w14:val="none"/>
         </w:rPr>
-        <w:t>();  </w:t>
+        <w:t>(</w:t>
+      </w:r>
+      <w:proofErr w:type="gramEnd"/>
+      <w:r>
+        <w:rPr>
+          <w:rFonts w:ascii="Consolas" w:eastAsia="Times New Roman" w:hAnsi="Consolas" w:cs="Times New Roman"/>
+          <w:color w:val="D4D4D4"/>
+          <w:kern w:val="0"/>
+          <w:sz w:val="21"/>
+          <w:szCs w:val="21"/>
+          <w:lang w:eastAsia="en-IN"/>
+          <w14:ligatures w14:val="none"/>
+        </w:rPr>
+        <w:t>);  </w:t>
       </w:r>
       <w:r>
         <w:rPr>
@@ -5237,6 +5665,7 @@
         </w:rPr>
         <w:t xml:space="preserve"> = </w:t>
       </w:r>
+      <w:proofErr w:type="gramStart"/>
       <w:r>
         <w:rPr>
           <w:rFonts w:ascii="Consolas" w:eastAsia="Times New Roman" w:hAnsi="Consolas" w:cs="Times New Roman"/>
@@ -5259,7 +5688,20 @@
           <w:lang w:eastAsia="en-IN"/>
           <w14:ligatures w14:val="none"/>
         </w:rPr>
-        <w:t xml:space="preserve">; </w:t>
+        <w:t>;</w:t>
+      </w:r>
+      <w:proofErr w:type="gramEnd"/>
+      <w:r>
+        <w:rPr>
+          <w:rFonts w:ascii="Consolas" w:eastAsia="Times New Roman" w:hAnsi="Consolas" w:cs="Times New Roman"/>
+          <w:color w:val="D4D4D4"/>
+          <w:kern w:val="0"/>
+          <w:sz w:val="21"/>
+          <w:szCs w:val="21"/>
+          <w:lang w:eastAsia="en-IN"/>
+          <w14:ligatures w14:val="none"/>
+        </w:rPr>
+        <w:t xml:space="preserve"> </w:t>
       </w:r>
     </w:p>
     <w:p>
@@ -5342,6 +5784,7 @@
         </w:rPr>
         <w:t xml:space="preserve"> </w:t>
       </w:r>
+      <w:proofErr w:type="gramStart"/>
       <w:r>
         <w:rPr>
           <w:rFonts w:ascii="Consolas" w:eastAsia="Times New Roman" w:hAnsi="Consolas" w:cs="Times New Roman"/>
@@ -5364,7 +5807,20 @@
           <w:lang w:eastAsia="en-IN"/>
           <w14:ligatures w14:val="none"/>
         </w:rPr>
-        <w:t>(){</w:t>
+        <w:t>(</w:t>
+      </w:r>
+      <w:proofErr w:type="gramEnd"/>
+      <w:r>
+        <w:rPr>
+          <w:rFonts w:ascii="Consolas" w:eastAsia="Times New Roman" w:hAnsi="Consolas" w:cs="Times New Roman"/>
+          <w:color w:val="D4D4D4"/>
+          <w:kern w:val="0"/>
+          <w:sz w:val="21"/>
+          <w:szCs w:val="21"/>
+          <w:lang w:eastAsia="en-IN"/>
+          <w14:ligatures w14:val="none"/>
+        </w:rPr>
+        <w:t>){</w:t>
       </w:r>
     </w:p>
     <w:p>
@@ -5393,6 +5849,7 @@
         </w:rPr>
         <w:t xml:space="preserve">    </w:t>
       </w:r>
+      <w:proofErr w:type="gramStart"/>
       <w:r>
         <w:rPr>
           <w:rFonts w:ascii="Consolas" w:eastAsia="Times New Roman" w:hAnsi="Consolas" w:cs="Times New Roman"/>
@@ -5415,7 +5872,20 @@
           <w:lang w:eastAsia="en-IN"/>
           <w14:ligatures w14:val="none"/>
         </w:rPr>
-        <w:t>();</w:t>
+        <w:t>(</w:t>
+      </w:r>
+      <w:proofErr w:type="gramEnd"/>
+      <w:r>
+        <w:rPr>
+          <w:rFonts w:ascii="Consolas" w:eastAsia="Times New Roman" w:hAnsi="Consolas" w:cs="Times New Roman"/>
+          <w:color w:val="D4D4D4"/>
+          <w:kern w:val="0"/>
+          <w:sz w:val="21"/>
+          <w:szCs w:val="21"/>
+          <w:lang w:eastAsia="en-IN"/>
+          <w14:ligatures w14:val="none"/>
+        </w:rPr>
+        <w:t>);</w:t>
       </w:r>
     </w:p>
     <w:p>
@@ -5468,6 +5938,7 @@
         </w:rPr>
         <w:t xml:space="preserve"> </w:t>
       </w:r>
+      <w:proofErr w:type="gramStart"/>
       <w:r>
         <w:rPr>
           <w:rFonts w:ascii="Consolas" w:eastAsia="Times New Roman" w:hAnsi="Consolas" w:cs="Times New Roman"/>
@@ -5490,7 +5961,20 @@
           <w:lang w:eastAsia="en-IN"/>
           <w14:ligatures w14:val="none"/>
         </w:rPr>
-        <w:t>() {</w:t>
+        <w:t>(</w:t>
+      </w:r>
+      <w:proofErr w:type="gramEnd"/>
+      <w:r>
+        <w:rPr>
+          <w:rFonts w:ascii="Consolas" w:eastAsia="Times New Roman" w:hAnsi="Consolas" w:cs="Times New Roman"/>
+          <w:color w:val="D4D4D4"/>
+          <w:kern w:val="0"/>
+          <w:sz w:val="21"/>
+          <w:szCs w:val="21"/>
+          <w:lang w:eastAsia="en-IN"/>
+          <w14:ligatures w14:val="none"/>
+        </w:rPr>
+        <w:t>) {</w:t>
       </w:r>
     </w:p>
     <w:p>
@@ -5579,6 +6063,7 @@
         </w:rPr>
         <w:t>b</w:t>
       </w:r>
+      <w:proofErr w:type="gramStart"/>
       <w:r>
         <w:rPr>
           <w:rFonts w:ascii="Consolas" w:eastAsia="Times New Roman" w:hAnsi="Consolas" w:cs="Times New Roman"/>
@@ -5591,6 +6076,7 @@
         </w:rPr>
         <w:t>);</w:t>
       </w:r>
+      <w:proofErr w:type="gramEnd"/>
     </w:p>
     <w:p>
       <w:pPr>
@@ -5660,6 +6146,7 @@
           <w14:ligatures w14:val="none"/>
         </w:rPr>
       </w:pPr>
+      <w:proofErr w:type="gramStart"/>
       <w:r>
         <w:rPr>
           <w:rFonts w:ascii="Consolas" w:eastAsia="Times New Roman" w:hAnsi="Consolas" w:cs="Times New Roman"/>
@@ -5682,7 +6169,20 @@
           <w:lang w:eastAsia="en-IN"/>
           <w14:ligatures w14:val="none"/>
         </w:rPr>
-        <w:t>();  </w:t>
+        <w:t>(</w:t>
+      </w:r>
+      <w:proofErr w:type="gramEnd"/>
+      <w:r>
+        <w:rPr>
+          <w:rFonts w:ascii="Consolas" w:eastAsia="Times New Roman" w:hAnsi="Consolas" w:cs="Times New Roman"/>
+          <w:color w:val="D4D4D4"/>
+          <w:kern w:val="0"/>
+          <w:sz w:val="21"/>
+          <w:szCs w:val="21"/>
+          <w:lang w:eastAsia="en-IN"/>
+          <w14:ligatures w14:val="none"/>
+        </w:rPr>
+        <w:t>);  </w:t>
       </w:r>
       <w:r>
         <w:rPr>
@@ -5759,6 +6259,7 @@
         </w:rPr>
         <w:t xml:space="preserve"> = </w:t>
       </w:r>
+      <w:proofErr w:type="gramStart"/>
       <w:r>
         <w:rPr>
           <w:rFonts w:ascii="Consolas" w:eastAsia="Times New Roman" w:hAnsi="Consolas" w:cs="Times New Roman"/>
@@ -5781,7 +6282,20 @@
           <w:lang w:eastAsia="en-IN"/>
           <w14:ligatures w14:val="none"/>
         </w:rPr>
-        <w:t xml:space="preserve">; </w:t>
+        <w:t>;</w:t>
+      </w:r>
+      <w:proofErr w:type="gramEnd"/>
+      <w:r>
+        <w:rPr>
+          <w:rFonts w:ascii="Consolas" w:eastAsia="Times New Roman" w:hAnsi="Consolas" w:cs="Times New Roman"/>
+          <w:color w:val="D4D4D4"/>
+          <w:kern w:val="0"/>
+          <w:sz w:val="21"/>
+          <w:szCs w:val="21"/>
+          <w:lang w:eastAsia="en-IN"/>
+          <w14:ligatures w14:val="none"/>
+        </w:rPr>
+        <w:t xml:space="preserve"> </w:t>
       </w:r>
     </w:p>
     <w:p>
@@ -5864,6 +6378,7 @@
         </w:rPr>
         <w:t xml:space="preserve"> </w:t>
       </w:r>
+      <w:proofErr w:type="gramStart"/>
       <w:r>
         <w:rPr>
           <w:rFonts w:ascii="Consolas" w:eastAsia="Times New Roman" w:hAnsi="Consolas" w:cs="Times New Roman"/>
@@ -5886,7 +6401,20 @@
           <w:lang w:eastAsia="en-IN"/>
           <w14:ligatures w14:val="none"/>
         </w:rPr>
-        <w:t>(){</w:t>
+        <w:t>(</w:t>
+      </w:r>
+      <w:proofErr w:type="gramEnd"/>
+      <w:r>
+        <w:rPr>
+          <w:rFonts w:ascii="Consolas" w:eastAsia="Times New Roman" w:hAnsi="Consolas" w:cs="Times New Roman"/>
+          <w:color w:val="D4D4D4"/>
+          <w:kern w:val="0"/>
+          <w:sz w:val="21"/>
+          <w:szCs w:val="21"/>
+          <w:lang w:eastAsia="en-IN"/>
+          <w14:ligatures w14:val="none"/>
+        </w:rPr>
+        <w:t>){</w:t>
       </w:r>
     </w:p>
     <w:p>
@@ -5915,6 +6443,7 @@
         </w:rPr>
         <w:t xml:space="preserve">    </w:t>
       </w:r>
+      <w:proofErr w:type="gramStart"/>
       <w:r>
         <w:rPr>
           <w:rFonts w:ascii="Consolas" w:eastAsia="Times New Roman" w:hAnsi="Consolas" w:cs="Times New Roman"/>
@@ -5937,7 +6466,20 @@
           <w:lang w:eastAsia="en-IN"/>
           <w14:ligatures w14:val="none"/>
         </w:rPr>
-        <w:t>();</w:t>
+        <w:t>(</w:t>
+      </w:r>
+      <w:proofErr w:type="gramEnd"/>
+      <w:r>
+        <w:rPr>
+          <w:rFonts w:ascii="Consolas" w:eastAsia="Times New Roman" w:hAnsi="Consolas" w:cs="Times New Roman"/>
+          <w:color w:val="D4D4D4"/>
+          <w:kern w:val="0"/>
+          <w:sz w:val="21"/>
+          <w:szCs w:val="21"/>
+          <w:lang w:eastAsia="en-IN"/>
+          <w14:ligatures w14:val="none"/>
+        </w:rPr>
+        <w:t>);</w:t>
       </w:r>
     </w:p>
     <w:p>
@@ -5990,6 +6532,7 @@
         </w:rPr>
         <w:t xml:space="preserve"> </w:t>
       </w:r>
+      <w:proofErr w:type="gramStart"/>
       <w:r>
         <w:rPr>
           <w:rFonts w:ascii="Consolas" w:eastAsia="Times New Roman" w:hAnsi="Consolas" w:cs="Times New Roman"/>
@@ -6012,7 +6555,20 @@
           <w:lang w:eastAsia="en-IN"/>
           <w14:ligatures w14:val="none"/>
         </w:rPr>
-        <w:t>() {</w:t>
+        <w:t>(</w:t>
+      </w:r>
+      <w:proofErr w:type="gramEnd"/>
+      <w:r>
+        <w:rPr>
+          <w:rFonts w:ascii="Consolas" w:eastAsia="Times New Roman" w:hAnsi="Consolas" w:cs="Times New Roman"/>
+          <w:color w:val="D4D4D4"/>
+          <w:kern w:val="0"/>
+          <w:sz w:val="21"/>
+          <w:szCs w:val="21"/>
+          <w:lang w:eastAsia="en-IN"/>
+          <w14:ligatures w14:val="none"/>
+        </w:rPr>
+        <w:t>) {</w:t>
       </w:r>
     </w:p>
     <w:p>
@@ -6101,6 +6657,7 @@
         </w:rPr>
         <w:t>b</w:t>
       </w:r>
+      <w:proofErr w:type="gramStart"/>
       <w:r>
         <w:rPr>
           <w:rFonts w:ascii="Consolas" w:eastAsia="Times New Roman" w:hAnsi="Consolas" w:cs="Times New Roman"/>
@@ -6113,6 +6670,7 @@
         </w:rPr>
         <w:t>);</w:t>
       </w:r>
+      <w:proofErr w:type="gramEnd"/>
     </w:p>
     <w:p>
       <w:pPr>
@@ -6230,6 +6788,7 @@
         </w:rPr>
         <w:t xml:space="preserve"> = </w:t>
       </w:r>
+      <w:proofErr w:type="gramStart"/>
       <w:r>
         <w:rPr>
           <w:rFonts w:ascii="Consolas" w:eastAsia="Times New Roman" w:hAnsi="Consolas" w:cs="Times New Roman"/>
@@ -6252,7 +6811,20 @@
           <w:lang w:eastAsia="en-IN"/>
           <w14:ligatures w14:val="none"/>
         </w:rPr>
-        <w:t xml:space="preserve">; </w:t>
+        <w:t>;</w:t>
+      </w:r>
+      <w:proofErr w:type="gramEnd"/>
+      <w:r>
+        <w:rPr>
+          <w:rFonts w:ascii="Consolas" w:eastAsia="Times New Roman" w:hAnsi="Consolas" w:cs="Times New Roman"/>
+          <w:color w:val="D4D4D4"/>
+          <w:kern w:val="0"/>
+          <w:sz w:val="21"/>
+          <w:szCs w:val="21"/>
+          <w:lang w:eastAsia="en-IN"/>
+          <w14:ligatures w14:val="none"/>
+        </w:rPr>
+        <w:t xml:space="preserve"> </w:t>
       </w:r>
     </w:p>
     <w:p>
@@ -6269,6 +6841,7 @@
           <w14:ligatures w14:val="none"/>
         </w:rPr>
       </w:pPr>
+      <w:proofErr w:type="gramStart"/>
       <w:r>
         <w:rPr>
           <w:rFonts w:ascii="Consolas" w:eastAsia="Times New Roman" w:hAnsi="Consolas" w:cs="Times New Roman"/>
@@ -6291,7 +6864,20 @@
           <w:lang w:eastAsia="en-IN"/>
           <w14:ligatures w14:val="none"/>
         </w:rPr>
-        <w:t>();  </w:t>
+        <w:t>(</w:t>
+      </w:r>
+      <w:proofErr w:type="gramEnd"/>
+      <w:r>
+        <w:rPr>
+          <w:rFonts w:ascii="Consolas" w:eastAsia="Times New Roman" w:hAnsi="Consolas" w:cs="Times New Roman"/>
+          <w:color w:val="D4D4D4"/>
+          <w:kern w:val="0"/>
+          <w:sz w:val="21"/>
+          <w:szCs w:val="21"/>
+          <w:lang w:eastAsia="en-IN"/>
+          <w14:ligatures w14:val="none"/>
+        </w:rPr>
+        <w:t>);  </w:t>
       </w:r>
       <w:r>
         <w:rPr>
@@ -6377,6 +6963,7 @@
         </w:rPr>
         <w:t xml:space="preserve"> </w:t>
       </w:r>
+      <w:proofErr w:type="gramStart"/>
       <w:r>
         <w:rPr>
           <w:rFonts w:ascii="Consolas" w:eastAsia="Times New Roman" w:hAnsi="Consolas" w:cs="Times New Roman"/>
@@ -6399,7 +6986,20 @@
           <w:lang w:eastAsia="en-IN"/>
           <w14:ligatures w14:val="none"/>
         </w:rPr>
-        <w:t>(){</w:t>
+        <w:t>(</w:t>
+      </w:r>
+      <w:proofErr w:type="gramEnd"/>
+      <w:r>
+        <w:rPr>
+          <w:rFonts w:ascii="Consolas" w:eastAsia="Times New Roman" w:hAnsi="Consolas" w:cs="Times New Roman"/>
+          <w:color w:val="D4D4D4"/>
+          <w:kern w:val="0"/>
+          <w:sz w:val="21"/>
+          <w:szCs w:val="21"/>
+          <w:lang w:eastAsia="en-IN"/>
+          <w14:ligatures w14:val="none"/>
+        </w:rPr>
+        <w:t>){</w:t>
       </w:r>
     </w:p>
     <w:p>
@@ -6476,6 +7076,7 @@
         </w:rPr>
         <w:t xml:space="preserve"> = </w:t>
       </w:r>
+      <w:proofErr w:type="gramStart"/>
       <w:r>
         <w:rPr>
           <w:rFonts w:ascii="Consolas" w:eastAsia="Times New Roman" w:hAnsi="Consolas" w:cs="Times New Roman"/>
@@ -6498,7 +7099,20 @@
           <w:lang w:eastAsia="en-IN"/>
           <w14:ligatures w14:val="none"/>
         </w:rPr>
-        <w:t xml:space="preserve">; </w:t>
+        <w:t>;</w:t>
+      </w:r>
+      <w:proofErr w:type="gramEnd"/>
+      <w:r>
+        <w:rPr>
+          <w:rFonts w:ascii="Consolas" w:eastAsia="Times New Roman" w:hAnsi="Consolas" w:cs="Times New Roman"/>
+          <w:color w:val="D4D4D4"/>
+          <w:kern w:val="0"/>
+          <w:sz w:val="21"/>
+          <w:szCs w:val="21"/>
+          <w:lang w:eastAsia="en-IN"/>
+          <w14:ligatures w14:val="none"/>
+        </w:rPr>
+        <w:t xml:space="preserve"> </w:t>
       </w:r>
     </w:p>
     <w:p>
@@ -6527,6 +7141,7 @@
         </w:rPr>
         <w:t xml:space="preserve">    </w:t>
       </w:r>
+      <w:proofErr w:type="gramStart"/>
       <w:r>
         <w:rPr>
           <w:rFonts w:ascii="Consolas" w:eastAsia="Times New Roman" w:hAnsi="Consolas" w:cs="Times New Roman"/>
@@ -6549,7 +7164,20 @@
           <w:lang w:eastAsia="en-IN"/>
           <w14:ligatures w14:val="none"/>
         </w:rPr>
-        <w:t>();</w:t>
+        <w:t>(</w:t>
+      </w:r>
+      <w:proofErr w:type="gramEnd"/>
+      <w:r>
+        <w:rPr>
+          <w:rFonts w:ascii="Consolas" w:eastAsia="Times New Roman" w:hAnsi="Consolas" w:cs="Times New Roman"/>
+          <w:color w:val="D4D4D4"/>
+          <w:kern w:val="0"/>
+          <w:sz w:val="21"/>
+          <w:szCs w:val="21"/>
+          <w:lang w:eastAsia="en-IN"/>
+          <w14:ligatures w14:val="none"/>
+        </w:rPr>
+        <w:t>);</w:t>
       </w:r>
     </w:p>
     <w:p>
@@ -6602,6 +7230,7 @@
         </w:rPr>
         <w:t xml:space="preserve"> </w:t>
       </w:r>
+      <w:proofErr w:type="gramStart"/>
       <w:r>
         <w:rPr>
           <w:rFonts w:ascii="Consolas" w:eastAsia="Times New Roman" w:hAnsi="Consolas" w:cs="Times New Roman"/>
@@ -6624,7 +7253,20 @@
           <w:lang w:eastAsia="en-IN"/>
           <w14:ligatures w14:val="none"/>
         </w:rPr>
-        <w:t>() {</w:t>
+        <w:t>(</w:t>
+      </w:r>
+      <w:proofErr w:type="gramEnd"/>
+      <w:r>
+        <w:rPr>
+          <w:rFonts w:ascii="Consolas" w:eastAsia="Times New Roman" w:hAnsi="Consolas" w:cs="Times New Roman"/>
+          <w:color w:val="D4D4D4"/>
+          <w:kern w:val="0"/>
+          <w:sz w:val="21"/>
+          <w:szCs w:val="21"/>
+          <w:lang w:eastAsia="en-IN"/>
+          <w14:ligatures w14:val="none"/>
+        </w:rPr>
+        <w:t>) {</w:t>
       </w:r>
     </w:p>
     <w:p>
@@ -6713,6 +7355,7 @@
         </w:rPr>
         <w:t>b</w:t>
       </w:r>
+      <w:proofErr w:type="gramStart"/>
       <w:r>
         <w:rPr>
           <w:rFonts w:ascii="Consolas" w:eastAsia="Times New Roman" w:hAnsi="Consolas" w:cs="Times New Roman"/>
@@ -6725,6 +7368,7 @@
         </w:rPr>
         <w:t>);</w:t>
       </w:r>
+      <w:proofErr w:type="gramEnd"/>
     </w:p>
     <w:p>
       <w:pPr>
@@ -6795,6 +7439,7 @@
           <w14:ligatures w14:val="none"/>
         </w:rPr>
       </w:pPr>
+      <w:proofErr w:type="gramStart"/>
       <w:r>
         <w:rPr>
           <w:rFonts w:ascii="Consolas" w:eastAsia="Times New Roman" w:hAnsi="Consolas" w:cs="Times New Roman"/>
@@ -6817,7 +7462,20 @@
           <w:lang w:eastAsia="en-IN"/>
           <w14:ligatures w14:val="none"/>
         </w:rPr>
-        <w:t>();  </w:t>
+        <w:t>(</w:t>
+      </w:r>
+      <w:proofErr w:type="gramEnd"/>
+      <w:r>
+        <w:rPr>
+          <w:rFonts w:ascii="Consolas" w:eastAsia="Times New Roman" w:hAnsi="Consolas" w:cs="Times New Roman"/>
+          <w:color w:val="D4D4D4"/>
+          <w:kern w:val="0"/>
+          <w:sz w:val="21"/>
+          <w:szCs w:val="21"/>
+          <w:lang w:eastAsia="en-IN"/>
+          <w14:ligatures w14:val="none"/>
+        </w:rPr>
+        <w:t>);  </w:t>
       </w:r>
       <w:r>
         <w:rPr>
@@ -6906,6 +7564,7 @@
         </w:rPr>
         <w:t>b</w:t>
       </w:r>
+      <w:proofErr w:type="gramStart"/>
       <w:r>
         <w:rPr>
           <w:rFonts w:ascii="Consolas" w:eastAsia="Times New Roman" w:hAnsi="Consolas" w:cs="Times New Roman"/>
@@ -6928,7 +7587,20 @@
           <w:lang w:eastAsia="en-IN"/>
           <w14:ligatures w14:val="none"/>
         </w:rPr>
-        <w:t>// Reference Error: b is not defined</w:t>
+        <w:t>/</w:t>
+      </w:r>
+      <w:proofErr w:type="gramEnd"/>
+      <w:r>
+        <w:rPr>
+          <w:rFonts w:ascii="Consolas" w:eastAsia="Times New Roman" w:hAnsi="Consolas" w:cs="Times New Roman"/>
+          <w:color w:val="6A9955"/>
+          <w:kern w:val="0"/>
+          <w:sz w:val="21"/>
+          <w:szCs w:val="21"/>
+          <w:lang w:eastAsia="en-IN"/>
+          <w14:ligatures w14:val="none"/>
+        </w:rPr>
+        <w:t>/ Reference Error: b is not defined</w:t>
       </w:r>
     </w:p>
     <w:p/>
@@ -7041,6 +7713,9 @@
     </w:p>
     <w:p>
       <w:r>
+        <w:rPr>
+          <w:noProof/>
+        </w:rPr>
         <w:drawing>
           <wp:inline distT="0" distB="0" distL="0" distR="0" wp14:anchorId="7D695D0D" wp14:editId="32ECFBB7">
             <wp:extent cx="5731510" cy="3877310"/>
@@ -7146,6 +7821,9 @@
     </w:p>
     <w:p>
       <w:r>
+        <w:rPr>
+          <w:noProof/>
+        </w:rPr>
         <w:drawing>
           <wp:inline distT="0" distB="0" distL="0" distR="0" wp14:anchorId="561DBDEC" wp14:editId="7AC9560D">
             <wp:extent cx="5731510" cy="3465830"/>
@@ -7200,6 +7878,9 @@
     </w:p>
     <w:p>
       <w:r>
+        <w:rPr>
+          <w:noProof/>
+        </w:rPr>
         <w:drawing>
           <wp:inline distT="0" distB="0" distL="0" distR="0" wp14:anchorId="4CE29BA1" wp14:editId="7D628854">
             <wp:extent cx="1606550" cy="1810119"/>
@@ -7240,7 +7921,15 @@
     <w:p>
       <w:r>
         <w:lastRenderedPageBreak/>
-        <w:t xml:space="preserve">Now when the function c is invoked, it is trying to print the value of b, so firstly it will look into its own local memory space, whether the variable b is present or not. Since b is not present in the local memory of function c, so it will try watching out for b in the Lexical Environment of its parent, i.e., function a, and there we found variable b with value 100, so since c has the reference to the lexical environment of a, so it will now print 100. </w:t>
+        <w:t xml:space="preserve">Now when the function c is invoked, it is trying to print the value of b, so firstly it will </w:t>
+      </w:r>
+      <w:proofErr w:type="gramStart"/>
+      <w:r>
+        <w:t>look into</w:t>
+      </w:r>
+      <w:proofErr w:type="gramEnd"/>
+      <w:r>
+        <w:t xml:space="preserve"> its own local memory space, whether the variable b is present or not. Since b is not present in the local memory of function c, so it will try watching out for b in the Lexical Environment of its parent, i.e., function a, and there we found variable b with value 100, so since c has the reference to the lexical environment of a, so it will now print 100. </w:t>
       </w:r>
     </w:p>
     <w:p>
@@ -7293,6 +7982,9 @@
     </w:p>
     <w:p>
       <w:r>
+        <w:rPr>
+          <w:noProof/>
+        </w:rPr>
         <w:drawing>
           <wp:inline distT="0" distB="0" distL="0" distR="0" wp14:anchorId="295744A2" wp14:editId="6A648AC1">
             <wp:extent cx="5731510" cy="3696970"/>
@@ -7336,16 +8028,1375 @@
       </w:r>
     </w:p>
     <w:p>
-      <w:r>
+      <w:pPr>
+        <w:jc w:val="center"/>
+        <w:rPr>
+          <w:b/>
+          <w:bCs/>
+          <w:i/>
+          <w:iCs/>
+          <w:sz w:val="32"/>
+          <w:szCs w:val="32"/>
+          <w:u w:val="single"/>
+        </w:rPr>
+      </w:pPr>
+      <w:r>
+        <w:rPr>
+          <w:b/>
+          <w:bCs/>
+          <w:i/>
+          <w:iCs/>
+          <w:sz w:val="32"/>
+          <w:szCs w:val="32"/>
+          <w:u w:val="single"/>
+        </w:rPr>
         <w:lastRenderedPageBreak/>
-        <w:t>let and const in JavaScript</w:t>
-      </w:r>
+        <w:t xml:space="preserve">let and const in </w:t>
+      </w:r>
+      <w:proofErr w:type="gramStart"/>
+      <w:r>
+        <w:rPr>
+          <w:b/>
+          <w:bCs/>
+          <w:i/>
+          <w:iCs/>
+          <w:sz w:val="32"/>
+          <w:szCs w:val="32"/>
+          <w:u w:val="single"/>
+        </w:rPr>
+        <w:t>JavaScript</w:t>
+      </w:r>
+      <w:proofErr w:type="gramEnd"/>
     </w:p>
     <w:p>
       <w:r>
         <w:t xml:space="preserve">let and const were introduced in ES6 version of JavaScript. “let” allows reassignment of values to it, but “const” creates constant variables that cannot be reassigned another value. </w:t>
       </w:r>
     </w:p>
+    <w:p>
+      <w:r>
+        <w:t xml:space="preserve">let and const are hoisted, but in a very different manner as compared to the var. </w:t>
+      </w:r>
+    </w:p>
+    <w:p>
+      <w:pPr>
+        <w:rPr>
+          <w:b/>
+          <w:bCs/>
+          <w:i/>
+          <w:iCs/>
+          <w:sz w:val="24"/>
+          <w:szCs w:val="24"/>
+          <w:u w:val="single"/>
+        </w:rPr>
+      </w:pPr>
+      <w:r>
+        <w:rPr>
+          <w:b/>
+          <w:bCs/>
+          <w:i/>
+          <w:iCs/>
+          <w:sz w:val="24"/>
+          <w:szCs w:val="24"/>
+          <w:highlight w:val="cyan"/>
+          <w:u w:val="single"/>
+        </w:rPr>
+        <w:t>Interview tip:</w:t>
+      </w:r>
+      <w:r>
+        <w:rPr>
+          <w:b/>
+          <w:bCs/>
+          <w:i/>
+          <w:iCs/>
+          <w:sz w:val="24"/>
+          <w:szCs w:val="24"/>
+          <w:u w:val="single"/>
+        </w:rPr>
+        <w:t xml:space="preserve"> </w:t>
+      </w:r>
+    </w:p>
+    <w:p>
+      <w:r>
+        <w:rPr>
+          <w:b/>
+          <w:bCs/>
+        </w:rPr>
+        <w:t>Ques</w:t>
+      </w:r>
+      <w:r>
+        <w:t>. Are let and const hoisted?</w:t>
+      </w:r>
+    </w:p>
+    <w:p>
+      <w:r>
+        <w:rPr>
+          <w:b/>
+          <w:bCs/>
+        </w:rPr>
+        <w:t>Ans:</w:t>
+      </w:r>
+      <w:r>
+        <w:t xml:space="preserve"> Yes, let and const are hoisted, but they are in temporal dead zone for the time being.</w:t>
+      </w:r>
+    </w:p>
+    <w:tbl>
+      <w:tblPr>
+        <w:tblStyle w:val="TableGrid"/>
+        <w:tblW w:w="0" w:type="auto"/>
+        <w:tblLook w:val="04A0" w:firstRow="1" w:lastRow="0" w:firstColumn="1" w:lastColumn="0" w:noHBand="0" w:noVBand="1"/>
+      </w:tblPr>
+      <w:tblGrid>
+        <w:gridCol w:w="2376"/>
+        <w:gridCol w:w="3785"/>
+        <w:gridCol w:w="3081"/>
+      </w:tblGrid>
+      <w:tr>
+        <w:tc>
+          <w:tcPr>
+            <w:tcW w:w="2376" w:type="dxa"/>
+          </w:tcPr>
+          <w:p>
+            <w:r>
+              <w:t xml:space="preserve">Input </w:t>
+            </w:r>
+          </w:p>
+        </w:tc>
+        <w:tc>
+          <w:tcPr>
+            <w:tcW w:w="3785" w:type="dxa"/>
+          </w:tcPr>
+          <w:p>
+            <w:r>
+              <w:t xml:space="preserve">Output </w:t>
+            </w:r>
+          </w:p>
+        </w:tc>
+        <w:tc>
+          <w:tcPr>
+            <w:tcW w:w="3081" w:type="dxa"/>
+          </w:tcPr>
+          <w:p>
+            <w:r>
+              <w:t>Explanation</w:t>
+            </w:r>
+          </w:p>
+        </w:tc>
+      </w:tr>
+      <w:tr>
+        <w:trPr>
+          <w:trHeight w:val="1810"/>
+        </w:trPr>
+        <w:tc>
+          <w:tcPr>
+            <w:tcW w:w="2376" w:type="dxa"/>
+          </w:tcPr>
+          <w:p>
+            <w:r>
+              <w:drawing>
+                <wp:inline distT="0" distB="0" distL="0" distR="0" wp14:anchorId="687E8D75" wp14:editId="5A05BEA2">
+                  <wp:extent cx="1314518" cy="781090"/>
+                  <wp:effectExtent l="0" t="0" r="0" b="0"/>
+                  <wp:docPr id="1246167804" name="Picture 1"/>
+                  <wp:cNvGraphicFramePr>
+                    <a:graphicFrameLocks xmlns:a="http://schemas.openxmlformats.org/drawingml/2006/main" noChangeAspect="1"/>
+                  </wp:cNvGraphicFramePr>
+                  <a:graphic xmlns:a="http://schemas.openxmlformats.org/drawingml/2006/main">
+                    <a:graphicData uri="http://schemas.openxmlformats.org/drawingml/2006/picture">
+                      <pic:pic xmlns:pic="http://schemas.openxmlformats.org/drawingml/2006/picture">
+                        <pic:nvPicPr>
+                          <pic:cNvPr id="1246167804" name=""/>
+                          <pic:cNvPicPr/>
+                        </pic:nvPicPr>
+                        <pic:blipFill>
+                          <a:blip r:embed="rId47"/>
+                          <a:stretch>
+                            <a:fillRect/>
+                          </a:stretch>
+                        </pic:blipFill>
+                        <pic:spPr>
+                          <a:xfrm>
+                            <a:off x="0" y="0"/>
+                            <a:ext cx="1314518" cy="781090"/>
+                          </a:xfrm>
+                          <a:prstGeom prst="rect">
+                            <a:avLst/>
+                          </a:prstGeom>
+                        </pic:spPr>
+                      </pic:pic>
+                    </a:graphicData>
+                  </a:graphic>
+                </wp:inline>
+              </w:drawing>
+            </w:r>
+          </w:p>
+        </w:tc>
+        <w:tc>
+          <w:tcPr>
+            <w:tcW w:w="3785" w:type="dxa"/>
+          </w:tcPr>
+          <w:p>
+            <w:r>
+              <w:drawing>
+                <wp:inline distT="0" distB="0" distL="0" distR="0" wp14:anchorId="1DFB3030" wp14:editId="4874646C">
+                  <wp:extent cx="812842" cy="482625"/>
+                  <wp:effectExtent l="0" t="0" r="6350" b="0"/>
+                  <wp:docPr id="99298772" name="Picture 1"/>
+                  <wp:cNvGraphicFramePr>
+                    <a:graphicFrameLocks xmlns:a="http://schemas.openxmlformats.org/drawingml/2006/main" noChangeAspect="1"/>
+                  </wp:cNvGraphicFramePr>
+                  <a:graphic xmlns:a="http://schemas.openxmlformats.org/drawingml/2006/main">
+                    <a:graphicData uri="http://schemas.openxmlformats.org/drawingml/2006/picture">
+                      <pic:pic xmlns:pic="http://schemas.openxmlformats.org/drawingml/2006/picture">
+                        <pic:nvPicPr>
+                          <pic:cNvPr id="99298772" name=""/>
+                          <pic:cNvPicPr/>
+                        </pic:nvPicPr>
+                        <pic:blipFill>
+                          <a:blip r:embed="rId48"/>
+                          <a:stretch>
+                            <a:fillRect/>
+                          </a:stretch>
+                        </pic:blipFill>
+                        <pic:spPr>
+                          <a:xfrm>
+                            <a:off x="0" y="0"/>
+                            <a:ext cx="812842" cy="482625"/>
+                          </a:xfrm>
+                          <a:prstGeom prst="rect">
+                            <a:avLst/>
+                          </a:prstGeom>
+                        </pic:spPr>
+                      </pic:pic>
+                    </a:graphicData>
+                  </a:graphic>
+                </wp:inline>
+              </w:drawing>
+            </w:r>
+          </w:p>
+        </w:tc>
+        <w:tc>
+          <w:tcPr>
+            <w:tcW w:w="3081" w:type="dxa"/>
+          </w:tcPr>
+          <w:p>
+            <w:r>
+              <w:t xml:space="preserve">In this case, program flow will be as expected, we declared two variables with different values and tried to print those, and we got the expected output. </w:t>
+            </w:r>
+          </w:p>
+        </w:tc>
+      </w:tr>
+      <w:tr>
+        <w:tc>
+          <w:tcPr>
+            <w:tcW w:w="2376" w:type="dxa"/>
+          </w:tcPr>
+          <w:p>
+            <w:r>
+              <w:drawing>
+                <wp:inline distT="0" distB="0" distL="0" distR="0" wp14:anchorId="0AF96751" wp14:editId="1CFD4BCC">
+                  <wp:extent cx="1206562" cy="768389"/>
+                  <wp:effectExtent l="0" t="0" r="0" b="0"/>
+                  <wp:docPr id="1216292593" name="Picture 1"/>
+                  <wp:cNvGraphicFramePr>
+                    <a:graphicFrameLocks xmlns:a="http://schemas.openxmlformats.org/drawingml/2006/main" noChangeAspect="1"/>
+                  </wp:cNvGraphicFramePr>
+                  <a:graphic xmlns:a="http://schemas.openxmlformats.org/drawingml/2006/main">
+                    <a:graphicData uri="http://schemas.openxmlformats.org/drawingml/2006/picture">
+                      <pic:pic xmlns:pic="http://schemas.openxmlformats.org/drawingml/2006/picture">
+                        <pic:nvPicPr>
+                          <pic:cNvPr id="1216292593" name=""/>
+                          <pic:cNvPicPr/>
+                        </pic:nvPicPr>
+                        <pic:blipFill>
+                          <a:blip r:embed="rId49"/>
+                          <a:stretch>
+                            <a:fillRect/>
+                          </a:stretch>
+                        </pic:blipFill>
+                        <pic:spPr>
+                          <a:xfrm>
+                            <a:off x="0" y="0"/>
+                            <a:ext cx="1206562" cy="768389"/>
+                          </a:xfrm>
+                          <a:prstGeom prst="rect">
+                            <a:avLst/>
+                          </a:prstGeom>
+                        </pic:spPr>
+                      </pic:pic>
+                    </a:graphicData>
+                  </a:graphic>
+                </wp:inline>
+              </w:drawing>
+            </w:r>
+          </w:p>
+        </w:tc>
+        <w:tc>
+          <w:tcPr>
+            <w:tcW w:w="3785" w:type="dxa"/>
+          </w:tcPr>
+          <w:p>
+            <w:r>
+              <w:drawing>
+                <wp:inline distT="0" distB="0" distL="0" distR="0" wp14:anchorId="503815DB" wp14:editId="79EF46B6">
+                  <wp:extent cx="2097388" cy="641350"/>
+                  <wp:effectExtent l="0" t="0" r="0" b="0"/>
+                  <wp:docPr id="1993179840" name="Picture 1"/>
+                  <wp:cNvGraphicFramePr>
+                    <a:graphicFrameLocks xmlns:a="http://schemas.openxmlformats.org/drawingml/2006/main" noChangeAspect="1"/>
+                  </wp:cNvGraphicFramePr>
+                  <a:graphic xmlns:a="http://schemas.openxmlformats.org/drawingml/2006/main">
+                    <a:graphicData uri="http://schemas.openxmlformats.org/drawingml/2006/picture">
+                      <pic:pic xmlns:pic="http://schemas.openxmlformats.org/drawingml/2006/picture">
+                        <pic:nvPicPr>
+                          <pic:cNvPr id="1993179840" name=""/>
+                          <pic:cNvPicPr/>
+                        </pic:nvPicPr>
+                        <pic:blipFill>
+                          <a:blip r:embed="rId50"/>
+                          <a:stretch>
+                            <a:fillRect/>
+                          </a:stretch>
+                        </pic:blipFill>
+                        <pic:spPr>
+                          <a:xfrm>
+                            <a:off x="0" y="0"/>
+                            <a:ext cx="2110769" cy="645442"/>
+                          </a:xfrm>
+                          <a:prstGeom prst="rect">
+                            <a:avLst/>
+                          </a:prstGeom>
+                        </pic:spPr>
+                      </pic:pic>
+                    </a:graphicData>
+                  </a:graphic>
+                </wp:inline>
+              </w:drawing>
+            </w:r>
+          </w:p>
+          <w:p/>
+          <w:p>
+            <w:r>
+              <w:drawing>
+                <wp:inline distT="0" distB="0" distL="0" distR="0" wp14:anchorId="2E42A5D3" wp14:editId="4DE056D5">
+                  <wp:extent cx="1390721" cy="990651"/>
+                  <wp:effectExtent l="0" t="0" r="0" b="0"/>
+                  <wp:docPr id="1108263767" name="Picture 1"/>
+                  <wp:cNvGraphicFramePr>
+                    <a:graphicFrameLocks xmlns:a="http://schemas.openxmlformats.org/drawingml/2006/main" noChangeAspect="1"/>
+                  </wp:cNvGraphicFramePr>
+                  <a:graphic xmlns:a="http://schemas.openxmlformats.org/drawingml/2006/main">
+                    <a:graphicData uri="http://schemas.openxmlformats.org/drawingml/2006/picture">
+                      <pic:pic xmlns:pic="http://schemas.openxmlformats.org/drawingml/2006/picture">
+                        <pic:nvPicPr>
+                          <pic:cNvPr id="1108263767" name=""/>
+                          <pic:cNvPicPr/>
+                        </pic:nvPicPr>
+                        <pic:blipFill>
+                          <a:blip r:embed="rId51"/>
+                          <a:stretch>
+                            <a:fillRect/>
+                          </a:stretch>
+                        </pic:blipFill>
+                        <pic:spPr>
+                          <a:xfrm>
+                            <a:off x="0" y="0"/>
+                            <a:ext cx="1390721" cy="990651"/>
+                          </a:xfrm>
+                          <a:prstGeom prst="rect">
+                            <a:avLst/>
+                          </a:prstGeom>
+                        </pic:spPr>
+                      </pic:pic>
+                    </a:graphicData>
+                  </a:graphic>
+                </wp:inline>
+              </w:drawing>
+            </w:r>
+          </w:p>
+        </w:tc>
+        <w:tc>
+          <w:tcPr>
+            <w:tcW w:w="3081" w:type="dxa"/>
+          </w:tcPr>
+          <w:p>
+            <w:r>
+              <w:t xml:space="preserve">We have seen before, that in case of var, whenever and wherever we try accessing it, we get two values either undefined (in case, where we haven’t initialized it) or the value assigned to it. So here also, we will get undefined. But let works differently. It is hoisted, but not in the global memory space, so we cannot use it before its initialization. </w:t>
+            </w:r>
+          </w:p>
+          <w:p/>
+          <w:p>
+            <w:r>
+              <w:t xml:space="preserve">The second ss shows that “a” is hoisted, as it has been assigned “undefined”, but since it is not in the global memory space, we cannot use it before it is assigned with some value. </w:t>
+            </w:r>
+          </w:p>
+        </w:tc>
+      </w:tr>
+    </w:tbl>
+    <w:p/>
+    <w:p>
+      <w:pPr>
+        <w:rPr>
+          <w:i/>
+          <w:iCs/>
+        </w:rPr>
+      </w:pPr>
+      <w:r>
+        <w:rPr>
+          <w:b/>
+          <w:bCs/>
+          <w:i/>
+          <w:iCs/>
+          <w:sz w:val="26"/>
+          <w:szCs w:val="26"/>
+          <w:u w:val="single"/>
+        </w:rPr>
+        <w:t>Temporal Dead Zone:</w:t>
+      </w:r>
+      <w:r>
+        <w:rPr>
+          <w:sz w:val="20"/>
+          <w:szCs w:val="20"/>
+        </w:rPr>
+        <w:t xml:space="preserve"> </w:t>
+      </w:r>
+      <w:r>
+        <w:rPr>
+          <w:i/>
+          <w:iCs/>
+          <w:highlight w:val="green"/>
+        </w:rPr>
+        <w:t>The time since when the let variable was hoisted and till it is initialized with some value.</w:t>
+      </w:r>
+      <w:r>
+        <w:rPr>
+          <w:i/>
+          <w:iCs/>
+        </w:rPr>
+        <w:t xml:space="preserve"> </w:t>
+      </w:r>
+    </w:p>
+    <w:p>
+      <w:r>
+        <w:rPr>
+          <w:b/>
+          <w:bCs/>
+          <w:i/>
+          <w:iCs/>
+          <w:sz w:val="26"/>
+          <w:szCs w:val="26"/>
+          <w:u w:val="single"/>
+        </w:rPr>
+        <w:t>ReferenceError:</w:t>
+      </w:r>
+      <w:r>
+        <w:t xml:space="preserve"> the ReferenceError object represents an error when a variable that does not exist (or hasn’t yet been initialized) in the current scope is referenced. </w:t>
+      </w:r>
+    </w:p>
+    <w:tbl>
+      <w:tblPr>
+        <w:tblStyle w:val="TableGrid"/>
+        <w:tblW w:w="0" w:type="auto"/>
+        <w:tblLook w:val="04A0" w:firstRow="1" w:lastRow="0" w:firstColumn="1" w:lastColumn="0" w:noHBand="0" w:noVBand="1"/>
+      </w:tblPr>
+      <w:tblGrid>
+        <w:gridCol w:w="2056"/>
+        <w:gridCol w:w="3864"/>
+        <w:gridCol w:w="3322"/>
+      </w:tblGrid>
+      <w:tr>
+        <w:tc>
+          <w:tcPr>
+            <w:tcW w:w="2056" w:type="dxa"/>
+          </w:tcPr>
+          <w:p>
+            <w:r>
+              <w:t>Input</w:t>
+            </w:r>
+            <w:r>
+              <w:t xml:space="preserve"> </w:t>
+            </w:r>
+          </w:p>
+        </w:tc>
+        <w:tc>
+          <w:tcPr>
+            <w:tcW w:w="3864" w:type="dxa"/>
+          </w:tcPr>
+          <w:p>
+            <w:r>
+              <w:t>Output</w:t>
+            </w:r>
+            <w:r>
+              <w:t xml:space="preserve"> </w:t>
+            </w:r>
+          </w:p>
+        </w:tc>
+        <w:tc>
+          <w:tcPr>
+            <w:tcW w:w="3322" w:type="dxa"/>
+          </w:tcPr>
+          <w:p>
+            <w:r>
+              <w:t xml:space="preserve">Explanation </w:t>
+            </w:r>
+          </w:p>
+        </w:tc>
+      </w:tr>
+      <w:tr>
+        <w:tc>
+          <w:tcPr>
+            <w:tcW w:w="2056" w:type="dxa"/>
+          </w:tcPr>
+          <w:p>
+            <w:r>
+              <w:drawing>
+                <wp:inline distT="0" distB="0" distL="0" distR="0" wp14:anchorId="7B3069C4" wp14:editId="0B568023">
+                  <wp:extent cx="1168460" cy="558829"/>
+                  <wp:effectExtent l="0" t="0" r="0" b="0"/>
+                  <wp:docPr id="792332229" name="Picture 1"/>
+                  <wp:cNvGraphicFramePr>
+                    <a:graphicFrameLocks xmlns:a="http://schemas.openxmlformats.org/drawingml/2006/main" noChangeAspect="1"/>
+                  </wp:cNvGraphicFramePr>
+                  <a:graphic xmlns:a="http://schemas.openxmlformats.org/drawingml/2006/main">
+                    <a:graphicData uri="http://schemas.openxmlformats.org/drawingml/2006/picture">
+                      <pic:pic xmlns:pic="http://schemas.openxmlformats.org/drawingml/2006/picture">
+                        <pic:nvPicPr>
+                          <pic:cNvPr id="792332229" name=""/>
+                          <pic:cNvPicPr/>
+                        </pic:nvPicPr>
+                        <pic:blipFill>
+                          <a:blip r:embed="rId52"/>
+                          <a:stretch>
+                            <a:fillRect/>
+                          </a:stretch>
+                        </pic:blipFill>
+                        <pic:spPr>
+                          <a:xfrm>
+                            <a:off x="0" y="0"/>
+                            <a:ext cx="1168460" cy="558829"/>
+                          </a:xfrm>
+                          <a:prstGeom prst="rect">
+                            <a:avLst/>
+                          </a:prstGeom>
+                        </pic:spPr>
+                      </pic:pic>
+                    </a:graphicData>
+                  </a:graphic>
+                </wp:inline>
+              </w:drawing>
+            </w:r>
+          </w:p>
+        </w:tc>
+        <w:tc>
+          <w:tcPr>
+            <w:tcW w:w="3864" w:type="dxa"/>
+          </w:tcPr>
+          <w:p>
+            <w:r>
+              <w:drawing>
+                <wp:inline distT="0" distB="0" distL="0" distR="0" wp14:anchorId="6F97CBFF" wp14:editId="2D79EB47">
+                  <wp:extent cx="2273417" cy="514376"/>
+                  <wp:effectExtent l="0" t="0" r="0" b="0"/>
+                  <wp:docPr id="298201644" name="Picture 1"/>
+                  <wp:cNvGraphicFramePr>
+                    <a:graphicFrameLocks xmlns:a="http://schemas.openxmlformats.org/drawingml/2006/main" noChangeAspect="1"/>
+                  </wp:cNvGraphicFramePr>
+                  <a:graphic xmlns:a="http://schemas.openxmlformats.org/drawingml/2006/main">
+                    <a:graphicData uri="http://schemas.openxmlformats.org/drawingml/2006/picture">
+                      <pic:pic xmlns:pic="http://schemas.openxmlformats.org/drawingml/2006/picture">
+                        <pic:nvPicPr>
+                          <pic:cNvPr id="298201644" name=""/>
+                          <pic:cNvPicPr/>
+                        </pic:nvPicPr>
+                        <pic:blipFill>
+                          <a:blip r:embed="rId53"/>
+                          <a:stretch>
+                            <a:fillRect/>
+                          </a:stretch>
+                        </pic:blipFill>
+                        <pic:spPr>
+                          <a:xfrm>
+                            <a:off x="0" y="0"/>
+                            <a:ext cx="2273417" cy="514376"/>
+                          </a:xfrm>
+                          <a:prstGeom prst="rect">
+                            <a:avLst/>
+                          </a:prstGeom>
+                        </pic:spPr>
+                      </pic:pic>
+                    </a:graphicData>
+                  </a:graphic>
+                </wp:inline>
+              </w:drawing>
+            </w:r>
+          </w:p>
+        </w:tc>
+        <w:tc>
+          <w:tcPr>
+            <w:tcW w:w="3322" w:type="dxa"/>
+          </w:tcPr>
+          <w:p>
+            <w:r>
+              <w:t>This clearly states that we cannot access a before a value is assigned to it. This means that a is in temporal dead zone for now.</w:t>
+            </w:r>
+          </w:p>
+        </w:tc>
+      </w:tr>
+      <w:tr>
+        <w:tc>
+          <w:tcPr>
+            <w:tcW w:w="2056" w:type="dxa"/>
+          </w:tcPr>
+          <w:p>
+            <w:r>
+              <w:lastRenderedPageBreak/>
+              <w:drawing>
+                <wp:inline distT="0" distB="0" distL="0" distR="0" wp14:anchorId="727E4C25" wp14:editId="723C10A4">
+                  <wp:extent cx="1162110" cy="730288"/>
+                  <wp:effectExtent l="0" t="0" r="0" b="0"/>
+                  <wp:docPr id="506860461" name="Picture 1"/>
+                  <wp:cNvGraphicFramePr>
+                    <a:graphicFrameLocks xmlns:a="http://schemas.openxmlformats.org/drawingml/2006/main" noChangeAspect="1"/>
+                  </wp:cNvGraphicFramePr>
+                  <a:graphic xmlns:a="http://schemas.openxmlformats.org/drawingml/2006/main">
+                    <a:graphicData uri="http://schemas.openxmlformats.org/drawingml/2006/picture">
+                      <pic:pic xmlns:pic="http://schemas.openxmlformats.org/drawingml/2006/picture">
+                        <pic:nvPicPr>
+                          <pic:cNvPr id="506860461" name=""/>
+                          <pic:cNvPicPr/>
+                        </pic:nvPicPr>
+                        <pic:blipFill>
+                          <a:blip r:embed="rId54"/>
+                          <a:stretch>
+                            <a:fillRect/>
+                          </a:stretch>
+                        </pic:blipFill>
+                        <pic:spPr>
+                          <a:xfrm>
+                            <a:off x="0" y="0"/>
+                            <a:ext cx="1162110" cy="730288"/>
+                          </a:xfrm>
+                          <a:prstGeom prst="rect">
+                            <a:avLst/>
+                          </a:prstGeom>
+                        </pic:spPr>
+                      </pic:pic>
+                    </a:graphicData>
+                  </a:graphic>
+                </wp:inline>
+              </w:drawing>
+            </w:r>
+          </w:p>
+        </w:tc>
+        <w:tc>
+          <w:tcPr>
+            <w:tcW w:w="3864" w:type="dxa"/>
+          </w:tcPr>
+          <w:p>
+            <w:r>
+              <w:drawing>
+                <wp:inline distT="0" distB="0" distL="0" distR="0" wp14:anchorId="425B1389" wp14:editId="3B095353">
+                  <wp:extent cx="2184512" cy="533427"/>
+                  <wp:effectExtent l="0" t="0" r="6350" b="0"/>
+                  <wp:docPr id="1419614424" name="Picture 1"/>
+                  <wp:cNvGraphicFramePr>
+                    <a:graphicFrameLocks xmlns:a="http://schemas.openxmlformats.org/drawingml/2006/main" noChangeAspect="1"/>
+                  </wp:cNvGraphicFramePr>
+                  <a:graphic xmlns:a="http://schemas.openxmlformats.org/drawingml/2006/main">
+                    <a:graphicData uri="http://schemas.openxmlformats.org/drawingml/2006/picture">
+                      <pic:pic xmlns:pic="http://schemas.openxmlformats.org/drawingml/2006/picture">
+                        <pic:nvPicPr>
+                          <pic:cNvPr id="1419614424" name=""/>
+                          <pic:cNvPicPr/>
+                        </pic:nvPicPr>
+                        <pic:blipFill>
+                          <a:blip r:embed="rId55"/>
+                          <a:stretch>
+                            <a:fillRect/>
+                          </a:stretch>
+                        </pic:blipFill>
+                        <pic:spPr>
+                          <a:xfrm>
+                            <a:off x="0" y="0"/>
+                            <a:ext cx="2184512" cy="533427"/>
+                          </a:xfrm>
+                          <a:prstGeom prst="rect">
+                            <a:avLst/>
+                          </a:prstGeom>
+                        </pic:spPr>
+                      </pic:pic>
+                    </a:graphicData>
+                  </a:graphic>
+                </wp:inline>
+              </w:drawing>
+            </w:r>
+          </w:p>
+        </w:tc>
+        <w:tc>
+          <w:tcPr>
+            <w:tcW w:w="3322" w:type="dxa"/>
+          </w:tcPr>
+          <w:p>
+            <w:r>
+              <w:t xml:space="preserve">When we try to access a variable which is not there in the current scope, then we get a reference error stating that the </w:t>
+            </w:r>
+            <w:proofErr w:type="gramStart"/>
+            <w:r>
+              <w:t>particular variable</w:t>
+            </w:r>
+            <w:proofErr w:type="gramEnd"/>
+            <w:r>
+              <w:t xml:space="preserve"> was not defined anywhere in the scope.</w:t>
+            </w:r>
+          </w:p>
+        </w:tc>
+      </w:tr>
+    </w:tbl>
+    <w:p/>
+    <w:p>
+      <w:pPr>
+        <w:rPr>
+          <w:b/>
+          <w:bCs/>
+          <w:i/>
+          <w:iCs/>
+          <w:sz w:val="28"/>
+          <w:szCs w:val="28"/>
+          <w:u w:val="single"/>
+        </w:rPr>
+      </w:pPr>
+      <w:r>
+        <w:rPr>
+          <w:b/>
+          <w:bCs/>
+          <w:i/>
+          <w:iCs/>
+          <w:sz w:val="28"/>
+          <w:szCs w:val="28"/>
+          <w:u w:val="single"/>
+        </w:rPr>
+        <w:t xml:space="preserve">Important difference between let and </w:t>
+      </w:r>
+      <w:proofErr w:type="gramStart"/>
+      <w:r>
+        <w:rPr>
+          <w:b/>
+          <w:bCs/>
+          <w:i/>
+          <w:iCs/>
+          <w:sz w:val="28"/>
+          <w:szCs w:val="28"/>
+          <w:u w:val="single"/>
+        </w:rPr>
+        <w:t>const</w:t>
+      </w:r>
+      <w:proofErr w:type="gramEnd"/>
+    </w:p>
+    <w:p>
+      <w:r>
+        <w:t xml:space="preserve">const declaration is even more strict than the let declaration. In the hoisting part, they behave the same way, const also takes up memory in the memory space other than global memory space </w:t>
+      </w:r>
+      <w:proofErr w:type="gramStart"/>
+      <w:r>
+        <w:t>and also</w:t>
+      </w:r>
+      <w:proofErr w:type="gramEnd"/>
+      <w:r>
+        <w:t xml:space="preserve"> goes through the temporal dead zone. </w:t>
+      </w:r>
+    </w:p>
+    <w:tbl>
+      <w:tblPr>
+        <w:tblStyle w:val="TableGrid"/>
+        <w:tblW w:w="0" w:type="auto"/>
+        <w:tblBorders>
+          <w:top w:val="none" w:sz="0" w:space="0" w:color="auto"/>
+          <w:left w:val="none" w:sz="0" w:space="0" w:color="auto"/>
+          <w:bottom w:val="none" w:sz="0" w:space="0" w:color="auto"/>
+          <w:right w:val="none" w:sz="0" w:space="0" w:color="auto"/>
+          <w:insideH w:val="none" w:sz="0" w:space="0" w:color="auto"/>
+          <w:insideV w:val="none" w:sz="0" w:space="0" w:color="auto"/>
+        </w:tblBorders>
+        <w:tblLook w:val="04A0" w:firstRow="1" w:lastRow="0" w:firstColumn="1" w:lastColumn="0" w:noHBand="0" w:noVBand="1"/>
+      </w:tblPr>
+      <w:tblGrid>
+        <w:gridCol w:w="4621"/>
+        <w:gridCol w:w="4621"/>
+      </w:tblGrid>
+      <w:tr>
+        <w:tc>
+          <w:tcPr>
+            <w:tcW w:w="4621" w:type="dxa"/>
+          </w:tcPr>
+          <w:p>
+            <w:r>
+              <w:drawing>
+                <wp:inline distT="0" distB="0" distL="0" distR="0" wp14:anchorId="305D0D93" wp14:editId="7CDE90CC">
+                  <wp:extent cx="1174810" cy="457223"/>
+                  <wp:effectExtent l="0" t="0" r="6350" b="0"/>
+                  <wp:docPr id="737818238" name="Picture 1"/>
+                  <wp:cNvGraphicFramePr>
+                    <a:graphicFrameLocks xmlns:a="http://schemas.openxmlformats.org/drawingml/2006/main" noChangeAspect="1"/>
+                  </wp:cNvGraphicFramePr>
+                  <a:graphic xmlns:a="http://schemas.openxmlformats.org/drawingml/2006/main">
+                    <a:graphicData uri="http://schemas.openxmlformats.org/drawingml/2006/picture">
+                      <pic:pic xmlns:pic="http://schemas.openxmlformats.org/drawingml/2006/picture">
+                        <pic:nvPicPr>
+                          <pic:cNvPr id="737818238" name=""/>
+                          <pic:cNvPicPr/>
+                        </pic:nvPicPr>
+                        <pic:blipFill>
+                          <a:blip r:embed="rId56"/>
+                          <a:stretch>
+                            <a:fillRect/>
+                          </a:stretch>
+                        </pic:blipFill>
+                        <pic:spPr>
+                          <a:xfrm>
+                            <a:off x="0" y="0"/>
+                            <a:ext cx="1174810" cy="457223"/>
+                          </a:xfrm>
+                          <a:prstGeom prst="rect">
+                            <a:avLst/>
+                          </a:prstGeom>
+                        </pic:spPr>
+                      </pic:pic>
+                    </a:graphicData>
+                  </a:graphic>
+                </wp:inline>
+              </w:drawing>
+            </w:r>
+          </w:p>
+        </w:tc>
+        <w:tc>
+          <w:tcPr>
+            <w:tcW w:w="4621" w:type="dxa"/>
+          </w:tcPr>
+          <w:p>
+            <w:r>
+              <w:drawing>
+                <wp:inline distT="0" distB="0" distL="0" distR="0" wp14:anchorId="0E7DCDBC" wp14:editId="0B4A7121">
+                  <wp:extent cx="1231963" cy="698536"/>
+                  <wp:effectExtent l="0" t="0" r="6350" b="6350"/>
+                  <wp:docPr id="1040867889" name="Picture 1"/>
+                  <wp:cNvGraphicFramePr>
+                    <a:graphicFrameLocks xmlns:a="http://schemas.openxmlformats.org/drawingml/2006/main" noChangeAspect="1"/>
+                  </wp:cNvGraphicFramePr>
+                  <a:graphic xmlns:a="http://schemas.openxmlformats.org/drawingml/2006/main">
+                    <a:graphicData uri="http://schemas.openxmlformats.org/drawingml/2006/picture">
+                      <pic:pic xmlns:pic="http://schemas.openxmlformats.org/drawingml/2006/picture">
+                        <pic:nvPicPr>
+                          <pic:cNvPr id="1040867889" name=""/>
+                          <pic:cNvPicPr/>
+                        </pic:nvPicPr>
+                        <pic:blipFill>
+                          <a:blip r:embed="rId57"/>
+                          <a:stretch>
+                            <a:fillRect/>
+                          </a:stretch>
+                        </pic:blipFill>
+                        <pic:spPr>
+                          <a:xfrm>
+                            <a:off x="0" y="0"/>
+                            <a:ext cx="1231963" cy="698536"/>
+                          </a:xfrm>
+                          <a:prstGeom prst="rect">
+                            <a:avLst/>
+                          </a:prstGeom>
+                        </pic:spPr>
+                      </pic:pic>
+                    </a:graphicData>
+                  </a:graphic>
+                </wp:inline>
+              </w:drawing>
+            </w:r>
+          </w:p>
+        </w:tc>
+      </w:tr>
+    </w:tbl>
+    <w:p/>
+    <w:p>
+      <w:r>
+        <w:t>In case of let, we can declare it and can initialize it later in the program, but this is not the case with const. We need to declare and initialize the const variable right away, otherwise it will throw a SyntaxError.</w:t>
+      </w:r>
+    </w:p>
+    <w:p>
+      <w:r>
+        <w:rPr>
+          <w:b/>
+          <w:bCs/>
+          <w:i/>
+          <w:iCs/>
+          <w:sz w:val="26"/>
+          <w:szCs w:val="26"/>
+          <w:u w:val="single"/>
+        </w:rPr>
+        <w:t>SyntaxError:</w:t>
+      </w:r>
+      <w:r>
+        <w:t xml:space="preserve"> A SyntaxError is a type of error that is thrown when there is a typo in the code, creating invalid code – code which cannot be interpreted by JS Engine. </w:t>
+      </w:r>
+      <w:r>
+        <w:t xml:space="preserve">If there is a SyntaxError in the program, then the program does not run, it is just rejected upfront. </w:t>
+      </w:r>
+    </w:p>
+    <w:tbl>
+      <w:tblPr>
+        <w:tblStyle w:val="TableGrid"/>
+        <w:tblW w:w="0" w:type="auto"/>
+        <w:tblLook w:val="04A0" w:firstRow="1" w:lastRow="0" w:firstColumn="1" w:lastColumn="0" w:noHBand="0" w:noVBand="1"/>
+      </w:tblPr>
+      <w:tblGrid>
+        <w:gridCol w:w="2075"/>
+        <w:gridCol w:w="4056"/>
+        <w:gridCol w:w="3111"/>
+      </w:tblGrid>
+      <w:tr>
+        <w:tc>
+          <w:tcPr>
+            <w:tcW w:w="2106" w:type="dxa"/>
+          </w:tcPr>
+          <w:p>
+            <w:r>
+              <w:t xml:space="preserve">Input </w:t>
+            </w:r>
+          </w:p>
+        </w:tc>
+        <w:tc>
+          <w:tcPr>
+            <w:tcW w:w="3826" w:type="dxa"/>
+          </w:tcPr>
+          <w:p>
+            <w:r>
+              <w:t xml:space="preserve">Output </w:t>
+            </w:r>
+          </w:p>
+        </w:tc>
+        <w:tc>
+          <w:tcPr>
+            <w:tcW w:w="3310" w:type="dxa"/>
+          </w:tcPr>
+          <w:p>
+            <w:r>
+              <w:t xml:space="preserve">Explanation </w:t>
+            </w:r>
+          </w:p>
+        </w:tc>
+      </w:tr>
+      <w:tr>
+        <w:trPr>
+          <w:trHeight w:val="1898"/>
+        </w:trPr>
+        <w:tc>
+          <w:tcPr>
+            <w:tcW w:w="2106" w:type="dxa"/>
+          </w:tcPr>
+          <w:p>
+            <w:r>
+              <w:drawing>
+                <wp:inline distT="0" distB="0" distL="0" distR="0" wp14:anchorId="7FF16490" wp14:editId="6D5C909D">
+                  <wp:extent cx="914400" cy="1103085"/>
+                  <wp:effectExtent l="0" t="0" r="0" b="0"/>
+                  <wp:docPr id="67781310" name="Picture 1"/>
+                  <wp:cNvGraphicFramePr>
+                    <a:graphicFrameLocks xmlns:a="http://schemas.openxmlformats.org/drawingml/2006/main" noChangeAspect="1"/>
+                  </wp:cNvGraphicFramePr>
+                  <a:graphic xmlns:a="http://schemas.openxmlformats.org/drawingml/2006/main">
+                    <a:graphicData uri="http://schemas.openxmlformats.org/drawingml/2006/picture">
+                      <pic:pic xmlns:pic="http://schemas.openxmlformats.org/drawingml/2006/picture">
+                        <pic:nvPicPr>
+                          <pic:cNvPr id="67781310" name=""/>
+                          <pic:cNvPicPr/>
+                        </pic:nvPicPr>
+                        <pic:blipFill>
+                          <a:blip r:embed="rId58"/>
+                          <a:stretch>
+                            <a:fillRect/>
+                          </a:stretch>
+                        </pic:blipFill>
+                        <pic:spPr>
+                          <a:xfrm>
+                            <a:off x="0" y="0"/>
+                            <a:ext cx="920033" cy="1109881"/>
+                          </a:xfrm>
+                          <a:prstGeom prst="rect">
+                            <a:avLst/>
+                          </a:prstGeom>
+                        </pic:spPr>
+                      </pic:pic>
+                    </a:graphicData>
+                  </a:graphic>
+                </wp:inline>
+              </w:drawing>
+            </w:r>
+          </w:p>
+        </w:tc>
+        <w:tc>
+          <w:tcPr>
+            <w:tcW w:w="3826" w:type="dxa"/>
+          </w:tcPr>
+          <w:p>
+            <w:r>
+              <w:drawing>
+                <wp:inline distT="0" distB="0" distL="0" distR="0" wp14:anchorId="754A1D40" wp14:editId="375125A0">
+                  <wp:extent cx="2203563" cy="641383"/>
+                  <wp:effectExtent l="0" t="0" r="6350" b="6350"/>
+                  <wp:docPr id="635344366" name="Picture 1"/>
+                  <wp:cNvGraphicFramePr>
+                    <a:graphicFrameLocks xmlns:a="http://schemas.openxmlformats.org/drawingml/2006/main" noChangeAspect="1"/>
+                  </wp:cNvGraphicFramePr>
+                  <a:graphic xmlns:a="http://schemas.openxmlformats.org/drawingml/2006/main">
+                    <a:graphicData uri="http://schemas.openxmlformats.org/drawingml/2006/picture">
+                      <pic:pic xmlns:pic="http://schemas.openxmlformats.org/drawingml/2006/picture">
+                        <pic:nvPicPr>
+                          <pic:cNvPr id="635344366" name=""/>
+                          <pic:cNvPicPr/>
+                        </pic:nvPicPr>
+                        <pic:blipFill>
+                          <a:blip r:embed="rId59"/>
+                          <a:stretch>
+                            <a:fillRect/>
+                          </a:stretch>
+                        </pic:blipFill>
+                        <pic:spPr>
+                          <a:xfrm>
+                            <a:off x="0" y="0"/>
+                            <a:ext cx="2203563" cy="641383"/>
+                          </a:xfrm>
+                          <a:prstGeom prst="rect">
+                            <a:avLst/>
+                          </a:prstGeom>
+                        </pic:spPr>
+                      </pic:pic>
+                    </a:graphicData>
+                  </a:graphic>
+                </wp:inline>
+              </w:drawing>
+            </w:r>
+          </w:p>
+        </w:tc>
+        <w:tc>
+          <w:tcPr>
+            <w:tcW w:w="3310" w:type="dxa"/>
+          </w:tcPr>
+          <w:p>
+            <w:r>
+              <w:t xml:space="preserve">For the const variable declaration, we need to initialize it on the same time while declaring it. </w:t>
+            </w:r>
+          </w:p>
+        </w:tc>
+      </w:tr>
+      <w:tr>
+        <w:trPr>
+          <w:trHeight w:val="842"/>
+        </w:trPr>
+        <w:tc>
+          <w:tcPr>
+            <w:tcW w:w="2106" w:type="dxa"/>
+          </w:tcPr>
+          <w:p>
+            <w:r>
+              <w:drawing>
+                <wp:inline distT="0" distB="0" distL="0" distR="0" wp14:anchorId="076D91E4" wp14:editId="11827DE5">
+                  <wp:extent cx="1009702" cy="476274"/>
+                  <wp:effectExtent l="0" t="0" r="0" b="0"/>
+                  <wp:docPr id="1562003057" name="Picture 1"/>
+                  <wp:cNvGraphicFramePr>
+                    <a:graphicFrameLocks xmlns:a="http://schemas.openxmlformats.org/drawingml/2006/main" noChangeAspect="1"/>
+                  </wp:cNvGraphicFramePr>
+                  <a:graphic xmlns:a="http://schemas.openxmlformats.org/drawingml/2006/main">
+                    <a:graphicData uri="http://schemas.openxmlformats.org/drawingml/2006/picture">
+                      <pic:pic xmlns:pic="http://schemas.openxmlformats.org/drawingml/2006/picture">
+                        <pic:nvPicPr>
+                          <pic:cNvPr id="1562003057" name=""/>
+                          <pic:cNvPicPr/>
+                        </pic:nvPicPr>
+                        <pic:blipFill>
+                          <a:blip r:embed="rId60"/>
+                          <a:stretch>
+                            <a:fillRect/>
+                          </a:stretch>
+                        </pic:blipFill>
+                        <pic:spPr>
+                          <a:xfrm>
+                            <a:off x="0" y="0"/>
+                            <a:ext cx="1009702" cy="476274"/>
+                          </a:xfrm>
+                          <a:prstGeom prst="rect">
+                            <a:avLst/>
+                          </a:prstGeom>
+                        </pic:spPr>
+                      </pic:pic>
+                    </a:graphicData>
+                  </a:graphic>
+                </wp:inline>
+              </w:drawing>
+            </w:r>
+          </w:p>
+        </w:tc>
+        <w:tc>
+          <w:tcPr>
+            <w:tcW w:w="3826" w:type="dxa"/>
+          </w:tcPr>
+          <w:p>
+            <w:r>
+              <w:drawing>
+                <wp:inline distT="0" distB="0" distL="0" distR="0" wp14:anchorId="7FBF9088" wp14:editId="7318A59E">
+                  <wp:extent cx="2432175" cy="514376"/>
+                  <wp:effectExtent l="0" t="0" r="6350" b="0"/>
+                  <wp:docPr id="2132497222" name="Picture 1"/>
+                  <wp:cNvGraphicFramePr>
+                    <a:graphicFrameLocks xmlns:a="http://schemas.openxmlformats.org/drawingml/2006/main" noChangeAspect="1"/>
+                  </wp:cNvGraphicFramePr>
+                  <a:graphic xmlns:a="http://schemas.openxmlformats.org/drawingml/2006/main">
+                    <a:graphicData uri="http://schemas.openxmlformats.org/drawingml/2006/picture">
+                      <pic:pic xmlns:pic="http://schemas.openxmlformats.org/drawingml/2006/picture">
+                        <pic:nvPicPr>
+                          <pic:cNvPr id="2132497222" name=""/>
+                          <pic:cNvPicPr/>
+                        </pic:nvPicPr>
+                        <pic:blipFill>
+                          <a:blip r:embed="rId61"/>
+                          <a:stretch>
+                            <a:fillRect/>
+                          </a:stretch>
+                        </pic:blipFill>
+                        <pic:spPr>
+                          <a:xfrm>
+                            <a:off x="0" y="0"/>
+                            <a:ext cx="2432175" cy="514376"/>
+                          </a:xfrm>
+                          <a:prstGeom prst="rect">
+                            <a:avLst/>
+                          </a:prstGeom>
+                        </pic:spPr>
+                      </pic:pic>
+                    </a:graphicData>
+                  </a:graphic>
+                </wp:inline>
+              </w:drawing>
+            </w:r>
+          </w:p>
+        </w:tc>
+        <w:tc>
+          <w:tcPr>
+            <w:tcW w:w="3310" w:type="dxa"/>
+          </w:tcPr>
+          <w:p>
+            <w:r>
+              <w:t>No duplicate values are allowed while using let declarations.</w:t>
+            </w:r>
+          </w:p>
+        </w:tc>
+      </w:tr>
+    </w:tbl>
+    <w:p/>
+    <w:p>
+      <w:r>
+        <w:rPr>
+          <w:b/>
+          <w:bCs/>
+          <w:i/>
+          <w:iCs/>
+          <w:sz w:val="26"/>
+          <w:szCs w:val="26"/>
+          <w:u w:val="single"/>
+        </w:rPr>
+        <w:t>TypeError:</w:t>
+      </w:r>
+      <w:r>
+        <w:t xml:space="preserve"> </w:t>
+      </w:r>
+      <w:r>
+        <w:t>A TypeError object represents an error when an operation could not be performed, typically (but not exclusively) when a value is not of the expected type. It may be thrown when: an operand or argument passed to a function is incompatible with the type expected by that operator or function.</w:t>
+      </w:r>
+    </w:p>
+    <w:tbl>
+      <w:tblPr>
+        <w:tblStyle w:val="TableGrid"/>
+        <w:tblW w:w="0" w:type="auto"/>
+        <w:tblLook w:val="04A0" w:firstRow="1" w:lastRow="0" w:firstColumn="1" w:lastColumn="0" w:noHBand="0" w:noVBand="1"/>
+      </w:tblPr>
+      <w:tblGrid>
+        <w:gridCol w:w="1809"/>
+        <w:gridCol w:w="3969"/>
+        <w:gridCol w:w="3464"/>
+      </w:tblGrid>
+      <w:tr>
+        <w:tc>
+          <w:tcPr>
+            <w:tcW w:w="1809" w:type="dxa"/>
+          </w:tcPr>
+          <w:p>
+            <w:r>
+              <w:t xml:space="preserve">Input </w:t>
+            </w:r>
+          </w:p>
+        </w:tc>
+        <w:tc>
+          <w:tcPr>
+            <w:tcW w:w="3969" w:type="dxa"/>
+          </w:tcPr>
+          <w:p>
+            <w:r>
+              <w:t xml:space="preserve">Output </w:t>
+            </w:r>
+          </w:p>
+        </w:tc>
+        <w:tc>
+          <w:tcPr>
+            <w:tcW w:w="3464" w:type="dxa"/>
+          </w:tcPr>
+          <w:p>
+            <w:r>
+              <w:t xml:space="preserve">Explanation </w:t>
+            </w:r>
+          </w:p>
+        </w:tc>
+      </w:tr>
+      <w:tr>
+        <w:tc>
+          <w:tcPr>
+            <w:tcW w:w="1809" w:type="dxa"/>
+          </w:tcPr>
+          <w:p>
+            <w:r>
+              <w:drawing>
+                <wp:inline distT="0" distB="0" distL="0" distR="0" wp14:anchorId="6EF8E06D" wp14:editId="66548BEA">
+                  <wp:extent cx="819150" cy="935532"/>
+                  <wp:effectExtent l="0" t="0" r="0" b="0"/>
+                  <wp:docPr id="753995967" name="Picture 1"/>
+                  <wp:cNvGraphicFramePr>
+                    <a:graphicFrameLocks xmlns:a="http://schemas.openxmlformats.org/drawingml/2006/main" noChangeAspect="1"/>
+                  </wp:cNvGraphicFramePr>
+                  <a:graphic xmlns:a="http://schemas.openxmlformats.org/drawingml/2006/main">
+                    <a:graphicData uri="http://schemas.openxmlformats.org/drawingml/2006/picture">
+                      <pic:pic xmlns:pic="http://schemas.openxmlformats.org/drawingml/2006/picture">
+                        <pic:nvPicPr>
+                          <pic:cNvPr id="753995967" name=""/>
+                          <pic:cNvPicPr/>
+                        </pic:nvPicPr>
+                        <pic:blipFill>
+                          <a:blip r:embed="rId62"/>
+                          <a:stretch>
+                            <a:fillRect/>
+                          </a:stretch>
+                        </pic:blipFill>
+                        <pic:spPr>
+                          <a:xfrm>
+                            <a:off x="0" y="0"/>
+                            <a:ext cx="843193" cy="962991"/>
+                          </a:xfrm>
+                          <a:prstGeom prst="rect">
+                            <a:avLst/>
+                          </a:prstGeom>
+                        </pic:spPr>
+                      </pic:pic>
+                    </a:graphicData>
+                  </a:graphic>
+                </wp:inline>
+              </w:drawing>
+            </w:r>
+          </w:p>
+        </w:tc>
+        <w:tc>
+          <w:tcPr>
+            <w:tcW w:w="3969" w:type="dxa"/>
+          </w:tcPr>
+          <w:p>
+            <w:r>
+              <w:drawing>
+                <wp:inline distT="0" distB="0" distL="0" distR="0" wp14:anchorId="03389E26" wp14:editId="2E17C85C">
+                  <wp:extent cx="2311519" cy="482625"/>
+                  <wp:effectExtent l="0" t="0" r="0" b="0"/>
+                  <wp:docPr id="1578735136" name="Picture 1"/>
+                  <wp:cNvGraphicFramePr>
+                    <a:graphicFrameLocks xmlns:a="http://schemas.openxmlformats.org/drawingml/2006/main" noChangeAspect="1"/>
+                  </wp:cNvGraphicFramePr>
+                  <a:graphic xmlns:a="http://schemas.openxmlformats.org/drawingml/2006/main">
+                    <a:graphicData uri="http://schemas.openxmlformats.org/drawingml/2006/picture">
+                      <pic:pic xmlns:pic="http://schemas.openxmlformats.org/drawingml/2006/picture">
+                        <pic:nvPicPr>
+                          <pic:cNvPr id="1578735136" name=""/>
+                          <pic:cNvPicPr/>
+                        </pic:nvPicPr>
+                        <pic:blipFill>
+                          <a:blip r:embed="rId63"/>
+                          <a:stretch>
+                            <a:fillRect/>
+                          </a:stretch>
+                        </pic:blipFill>
+                        <pic:spPr>
+                          <a:xfrm>
+                            <a:off x="0" y="0"/>
+                            <a:ext cx="2311519" cy="482625"/>
+                          </a:xfrm>
+                          <a:prstGeom prst="rect">
+                            <a:avLst/>
+                          </a:prstGeom>
+                        </pic:spPr>
+                      </pic:pic>
+                    </a:graphicData>
+                  </a:graphic>
+                </wp:inline>
+              </w:drawing>
+            </w:r>
+          </w:p>
+        </w:tc>
+        <w:tc>
+          <w:tcPr>
+            <w:tcW w:w="3464" w:type="dxa"/>
+          </w:tcPr>
+          <w:p>
+            <w:r>
+              <w:t>We cannot reassign a new value to const variable. And when we try to do so, it throws a type error stating that we are trying to assign a value to const variable afterwards.</w:t>
+            </w:r>
+          </w:p>
+        </w:tc>
+      </w:tr>
+    </w:tbl>
+    <w:p>
+      <w:pPr>
+        <w:rPr>
+          <w:b/>
+          <w:bCs/>
+          <w:i/>
+          <w:iCs/>
+          <w:sz w:val="28"/>
+          <w:szCs w:val="28"/>
+          <w:u w:val="single"/>
+        </w:rPr>
+      </w:pPr>
+      <w:r>
+        <w:rPr>
+          <w:b/>
+          <w:bCs/>
+          <w:i/>
+          <w:iCs/>
+          <w:sz w:val="28"/>
+          <w:szCs w:val="28"/>
+          <w:u w:val="single"/>
+        </w:rPr>
+        <w:lastRenderedPageBreak/>
+        <w:t xml:space="preserve">How to avoid Temporal Dead Zone? </w:t>
+      </w:r>
+    </w:p>
+    <w:p>
+      <w:r>
+        <w:t xml:space="preserve">For this, we can follow a simple tip, that all the declarations and initializations must be done at the top of the code, and then we can dive into the logic part. Moving all the declarations and initializations on the top will help the JS Engine to not to go in the temporal dead zone, and we will be able to minimize the time window of the temporal dead zone. </w:t>
+      </w:r>
+    </w:p>
+    <w:p/>
+    <w:p>
+      <w:pPr>
+        <w:pBdr>
+          <w:bottom w:val="single" w:sz="6" w:space="1" w:color="auto"/>
+        </w:pBdr>
+      </w:pPr>
+    </w:p>
+    <w:p/>
+    <w:p/>
+    <w:p/>
     <w:sectPr>
       <w:pgSz w:w="11906" w:h="16838"/>
       <w:pgMar w:top="1440" w:right="1440" w:bottom="1440" w:left="1440" w:header="708" w:footer="708" w:gutter="0"/>

</xml_diff>